<commit_message>
Report Finished and Queries Added
</commit_message>
<xml_diff>
--- a/Part3-Report/Report.docx
+++ b/Part3-Report/Report.docx
@@ -5,21 +5,850 @@
     <w:p>
       <w:pPr>
         <w:pStyle w:val="Title"/>
+      </w:pPr>
+      <w:r>
+        <w:t>Databasing</w:t>
+      </w:r>
+      <w:r>
+        <w:t xml:space="preserve"> Report</w:t>
+      </w:r>
+    </w:p>
+    <w:p>
+      <w:pPr>
+        <w:pStyle w:val="Heading1"/>
+      </w:pPr>
+      <w:r>
+        <w:t>Data Cleansing</w:t>
+      </w:r>
+    </w:p>
+    <w:p>
+      <w:pPr>
+        <w:pStyle w:val="Heading2"/>
+      </w:pPr>
+      <w:r>
+        <w:t>The Process and Importance of Data Cleansing</w:t>
+      </w:r>
+    </w:p>
+    <w:p>
+      <w:pPr>
+        <w:pStyle w:val="ListParagraph"/>
+        <w:numPr>
+          <w:ilvl w:val="0"/>
+          <w:numId w:val="14"/>
+        </w:numPr>
+      </w:pPr>
+      <w:r>
+        <w:t xml:space="preserve">Data </w:t>
+      </w:r>
+      <w:r>
+        <w:t>must</w:t>
+      </w:r>
+      <w:r>
+        <w:t xml:space="preserve"> be separated out </w:t>
+      </w:r>
+      <w:r>
+        <w:t xml:space="preserve">and assigned to the </w:t>
+      </w:r>
+      <w:r>
+        <w:t>most relevant tables at first.</w:t>
+      </w:r>
+    </w:p>
+    <w:p>
+      <w:pPr>
+        <w:pStyle w:val="ListParagraph"/>
+        <w:numPr>
+          <w:ilvl w:val="0"/>
+          <w:numId w:val="14"/>
+        </w:numPr>
+      </w:pPr>
+      <w:r>
+        <w:t xml:space="preserve">The most </w:t>
+      </w:r>
+      <w:r>
+        <w:t xml:space="preserve">important part of keeping the database data clean is choosing correct ways to store the data. Integers are inexpensive and less taxing then VARCHAR and DECIMAL </w:t>
+      </w:r>
+      <w:r>
+        <w:t xml:space="preserve">Values and will help keep the overhead low. </w:t>
+      </w:r>
+    </w:p>
+    <w:p>
+      <w:pPr>
+        <w:pStyle w:val="ListParagraph"/>
+        <w:numPr>
+          <w:ilvl w:val="0"/>
+          <w:numId w:val="14"/>
+        </w:numPr>
+      </w:pPr>
+      <w:r>
+        <w:t xml:space="preserve">In terms of relevancy, all the data in this assignment log files were important. However, in industry practice, potential culling of excess data could occur if more time </w:t>
+      </w:r>
+      <w:r>
+        <w:t>was able to be spent with the clients to further refine requirements of the database and reduce overhead for efficiency.</w:t>
+      </w:r>
+    </w:p>
+    <w:p>
+      <w:pPr>
+        <w:pStyle w:val="Heading2"/>
+      </w:pPr>
+      <w:r>
+        <w:t>Next Steps with Data Cleansing</w:t>
+      </w:r>
+    </w:p>
+    <w:p>
+      <w:pPr>
+        <w:pStyle w:val="ListParagraph"/>
+        <w:numPr>
+          <w:ilvl w:val="0"/>
+          <w:numId w:val="14"/>
+        </w:numPr>
+      </w:pPr>
+      <w:r>
+        <w:t xml:space="preserve">Further data cleansing that could be implemented, is the splitting of arrays (like rawArray) into a more appropriate data type like JSON. However, in order to meet the </w:t>
+      </w:r>
+      <w:r>
+        <w:t xml:space="preserve">time </w:t>
+      </w:r>
+      <w:r>
+        <w:t xml:space="preserve">deadline this workflow had to be </w:t>
+      </w:r>
+      <w:r>
+        <w:t>omitted.</w:t>
+      </w:r>
+    </w:p>
+    <w:p>
+      <w:pPr>
+        <w:pStyle w:val="Heading1"/>
+      </w:pPr>
+      <w:r>
+        <w:t>Choice of entities</w:t>
+      </w:r>
+    </w:p>
+    <w:p>
+      <w:pPr>
+        <w:pStyle w:val="Heading2"/>
+      </w:pPr>
+      <w:r>
+        <w:t>Choice of Tables</w:t>
+      </w:r>
+    </w:p>
+    <w:p>
+      <w:pPr>
+        <w:pStyle w:val="ListParagraph"/>
+        <w:numPr>
+          <w:ilvl w:val="0"/>
+          <w:numId w:val="14"/>
+        </w:numPr>
+      </w:pPr>
+      <w:r>
+        <w:t>I started with a noun analysis of the requirement document sent out in the assignment files.</w:t>
+      </w:r>
+      <w:r>
+        <w:t xml:space="preserve"> </w:t>
+      </w:r>
+      <w:r>
+        <w:t>As a rule</w:t>
+      </w:r>
+      <w:r>
+        <w:t>, nouns</w:t>
+      </w:r>
+      <w:r>
+        <w:t xml:space="preserve"> in the requirement</w:t>
+      </w:r>
+      <w:r>
+        <w:t xml:space="preserve"> </w:t>
+      </w:r>
+      <w:r>
+        <w:t>brief tend to</w:t>
+      </w:r>
+      <w:r>
+        <w:t xml:space="preserve"> </w:t>
+      </w:r>
+      <w:r>
+        <w:t xml:space="preserve">end up becoming an entity in the </w:t>
+      </w:r>
+      <w:r>
+        <w:t>ERD</w:t>
+      </w:r>
+      <w:r>
+        <w:t xml:space="preserve">. At </w:t>
+      </w:r>
+      <w:r>
+        <w:t>first,</w:t>
+      </w:r>
+      <w:r>
+        <w:t xml:space="preserve"> I ended up with the following (very) basic </w:t>
+      </w:r>
+      <w:r>
+        <w:t>diagram of potential tables</w:t>
+      </w:r>
+      <w:r>
+        <w:t xml:space="preserve"> (fig 1).</w:t>
+      </w:r>
+    </w:p>
+    <w:p>
+      <w:pPr>
+        <w:pStyle w:val="ListParagraph"/>
+        <w:numPr>
+          <w:ilvl w:val="0"/>
+          <w:numId w:val="14"/>
+        </w:numPr>
+      </w:pPr>
+      <w:r>
+        <w:t>After this, it was a matter of analysing the data files and finding avenues of normalisation and reduct</w:t>
+      </w:r>
+      <w:r>
+        <w:t>ion</w:t>
+      </w:r>
+      <w:r>
+        <w:t>.</w:t>
+      </w:r>
+    </w:p>
+    <w:p>
+      <w:pPr>
+        <w:pStyle w:val="ListParagraph"/>
+        <w:numPr>
+          <w:ilvl w:val="0"/>
+          <w:numId w:val="14"/>
+        </w:numPr>
+      </w:pPr>
+      <w:r>
         <w:rPr>
-          <w:lang w:val="en-US"/>
+          <w:noProof/>
         </w:rPr>
+        <w:drawing>
+          <wp:anchor distT="0" distB="0" distL="114300" distR="114300" simplePos="0" relativeHeight="251658240" behindDoc="1" locked="0" layoutInCell="1" allowOverlap="1" wp14:anchorId="6FBA13E4" wp14:editId="55FDA166">
+            <wp:simplePos x="0" y="0"/>
+            <wp:positionH relativeFrom="column">
+              <wp:posOffset>3434715</wp:posOffset>
+            </wp:positionH>
+            <wp:positionV relativeFrom="paragraph">
+              <wp:posOffset>4445</wp:posOffset>
+            </wp:positionV>
+            <wp:extent cx="2065655" cy="1993265"/>
+            <wp:effectExtent l="0" t="0" r="0" b="6985"/>
+            <wp:wrapTight wrapText="bothSides">
+              <wp:wrapPolygon edited="0">
+                <wp:start x="0" y="0"/>
+                <wp:lineTo x="0" y="21469"/>
+                <wp:lineTo x="21314" y="21469"/>
+                <wp:lineTo x="21314" y="0"/>
+                <wp:lineTo x="0" y="0"/>
+              </wp:wrapPolygon>
+            </wp:wrapTight>
+            <wp:docPr id="1" name="Picture 1"/>
+            <wp:cNvGraphicFramePr>
+              <a:graphicFrameLocks xmlns:a="http://schemas.openxmlformats.org/drawingml/2006/main" noChangeAspect="1"/>
+            </wp:cNvGraphicFramePr>
+            <a:graphic xmlns:a="http://schemas.openxmlformats.org/drawingml/2006/main">
+              <a:graphicData uri="http://schemas.openxmlformats.org/drawingml/2006/picture">
+                <pic:pic xmlns:pic="http://schemas.openxmlformats.org/drawingml/2006/picture">
+                  <pic:nvPicPr>
+                    <pic:cNvPr id="1" name=""/>
+                    <pic:cNvPicPr/>
+                  </pic:nvPicPr>
+                  <pic:blipFill>
+                    <a:blip r:embed="rId8" cstate="print">
+                      <a:extLst>
+                        <a:ext uri="{28A0092B-C50C-407E-A947-70E740481C1C}">
+                          <a14:useLocalDpi xmlns:a14="http://schemas.microsoft.com/office/drawing/2010/main" val="0"/>
+                        </a:ext>
+                      </a:extLst>
+                    </a:blip>
+                    <a:stretch>
+                      <a:fillRect/>
+                    </a:stretch>
+                  </pic:blipFill>
+                  <pic:spPr>
+                    <a:xfrm>
+                      <a:off x="0" y="0"/>
+                      <a:ext cx="2065655" cy="1993265"/>
+                    </a:xfrm>
+                    <a:prstGeom prst="rect">
+                      <a:avLst/>
+                    </a:prstGeom>
+                  </pic:spPr>
+                </pic:pic>
+              </a:graphicData>
+            </a:graphic>
+            <wp14:sizeRelH relativeFrom="margin">
+              <wp14:pctWidth>0</wp14:pctWidth>
+            </wp14:sizeRelH>
+            <wp14:sizeRelV relativeFrom="margin">
+              <wp14:pctHeight>0</wp14:pctHeight>
+            </wp14:sizeRelV>
+          </wp:anchor>
+        </w:drawing>
+      </w:r>
+      <w:r>
+        <w:t xml:space="preserve">During this process, I came up with a list of the following </w:t>
+      </w:r>
+      <w:r>
+        <w:t xml:space="preserve">ten </w:t>
+      </w:r>
+      <w:r>
+        <w:t xml:space="preserve">tables: </w:t>
+      </w:r>
+    </w:p>
+    <w:p>
+      <w:pPr>
+        <w:pStyle w:val="ListParagraph"/>
+        <w:numPr>
+          <w:ilvl w:val="1"/>
+          <w:numId w:val="14"/>
+        </w:numPr>
+      </w:pPr>
+      <w:r>
+        <w:t>Installer</w:t>
+      </w:r>
+    </w:p>
+    <w:p>
+      <w:pPr>
+        <w:pStyle w:val="ListParagraph"/>
+        <w:numPr>
+          <w:ilvl w:val="1"/>
+          <w:numId w:val="14"/>
+        </w:numPr>
+      </w:pPr>
+      <w:r>
+        <w:t>Job</w:t>
+      </w:r>
+    </w:p>
+    <w:p>
+      <w:pPr>
+        <w:pStyle w:val="ListParagraph"/>
+        <w:numPr>
+          <w:ilvl w:val="1"/>
+          <w:numId w:val="14"/>
+        </w:numPr>
+      </w:pPr>
+      <w:r>
+        <w:t>Meter</w:t>
+      </w:r>
+    </w:p>
+    <w:p>
+      <w:pPr>
+        <w:pStyle w:val="ListParagraph"/>
+        <w:numPr>
+          <w:ilvl w:val="1"/>
+          <w:numId w:val="14"/>
+        </w:numPr>
+      </w:pPr>
+      <w:r>
+        <w:t>Network</w:t>
+      </w:r>
+    </w:p>
+    <w:p>
+      <w:pPr>
+        <w:pStyle w:val="ListParagraph"/>
+        <w:numPr>
+          <w:ilvl w:val="1"/>
+          <w:numId w:val="14"/>
+        </w:numPr>
+      </w:pPr>
+      <w:r>
+        <w:t>Antenna</w:t>
+      </w:r>
+    </w:p>
+    <w:p>
+      <w:pPr>
+        <w:pStyle w:val="ListParagraph"/>
+        <w:numPr>
+          <w:ilvl w:val="1"/>
+          <w:numId w:val="14"/>
+        </w:numPr>
+      </w:pPr>
+      <w:r>
+        <w:t>Signal Type</w:t>
+      </w:r>
+    </w:p>
+    <w:p>
+      <w:pPr>
+        <w:pStyle w:val="ListParagraph"/>
+        <w:numPr>
+          <w:ilvl w:val="1"/>
+          <w:numId w:val="14"/>
+        </w:numPr>
+      </w:pPr>
+      <w:r>
+        <w:t>Result</w:t>
+      </w:r>
+    </w:p>
+    <w:p>
+      <w:pPr>
+        <w:pStyle w:val="ListParagraph"/>
+        <w:numPr>
+          <w:ilvl w:val="1"/>
+          <w:numId w:val="14"/>
+        </w:numPr>
+      </w:pPr>
+      <w:r>
+        <w:t>Signal Result</w:t>
+      </w:r>
+    </w:p>
+    <w:p>
+      <w:pPr>
+        <w:pStyle w:val="ListParagraph"/>
+        <w:numPr>
+          <w:ilvl w:val="1"/>
+          <w:numId w:val="14"/>
+        </w:numPr>
       </w:pPr>
       <w:r>
         <w:rPr>
-          <w:lang w:val="en-US"/>
+          <w:noProof/>
         </w:rPr>
-        <w:t>Databasing</w:t>
-      </w:r>
-      <w:r>
+        <mc:AlternateContent>
+          <mc:Choice Requires="wps">
+            <w:drawing>
+              <wp:anchor distT="0" distB="0" distL="114300" distR="114300" simplePos="0" relativeHeight="251660288" behindDoc="1" locked="0" layoutInCell="1" allowOverlap="1" wp14:anchorId="506BF33A" wp14:editId="1FD7B599">
+                <wp:simplePos x="0" y="0"/>
+                <wp:positionH relativeFrom="column">
+                  <wp:posOffset>3456676</wp:posOffset>
+                </wp:positionH>
+                <wp:positionV relativeFrom="paragraph">
+                  <wp:posOffset>41863</wp:posOffset>
+                </wp:positionV>
+                <wp:extent cx="1967865" cy="142875"/>
+                <wp:effectExtent l="0" t="0" r="0" b="9525"/>
+                <wp:wrapTight wrapText="bothSides">
+                  <wp:wrapPolygon edited="0">
+                    <wp:start x="0" y="0"/>
+                    <wp:lineTo x="0" y="20160"/>
+                    <wp:lineTo x="21328" y="20160"/>
+                    <wp:lineTo x="21328" y="0"/>
+                    <wp:lineTo x="0" y="0"/>
+                  </wp:wrapPolygon>
+                </wp:wrapTight>
+                <wp:docPr id="2" name="Text Box 2"/>
+                <wp:cNvGraphicFramePr/>
+                <a:graphic xmlns:a="http://schemas.openxmlformats.org/drawingml/2006/main">
+                  <a:graphicData uri="http://schemas.microsoft.com/office/word/2010/wordprocessingShape">
+                    <wps:wsp>
+                      <wps:cNvSpPr txBox="1"/>
+                      <wps:spPr>
+                        <a:xfrm>
+                          <a:off x="0" y="0"/>
+                          <a:ext cx="1967865" cy="142875"/>
+                        </a:xfrm>
+                        <a:prstGeom prst="rect">
+                          <a:avLst/>
+                        </a:prstGeom>
+                        <a:solidFill>
+                          <a:prstClr val="white"/>
+                        </a:solidFill>
+                        <a:ln>
+                          <a:noFill/>
+                        </a:ln>
+                      </wps:spPr>
+                      <wps:txbx>
+                        <w:txbxContent>
+                          <w:p>
+                            <w:pPr>
+                              <w:pStyle w:val="Caption"/>
+                              <w:jc w:val="center"/>
+                            </w:pPr>
+                            <w:r>
+                              <w:t xml:space="preserve">Figure </w:t>
+                            </w:r>
+                            <w:fldSimple w:instr=" SEQ Figure \* ARABIC ">
+                              <w:r>
+                                <w:rPr>
+                                  <w:noProof/>
+                                </w:rPr>
+                                <w:t>1</w:t>
+                              </w:r>
+                            </w:fldSimple>
+                            <w:r>
+                              <w:t xml:space="preserve"> Noun Analysis Table Generation</w:t>
+                            </w:r>
+                          </w:p>
+                        </w:txbxContent>
+                      </wps:txbx>
+                      <wps:bodyPr rot="0" spcFirstLastPara="0" vertOverflow="overflow" horzOverflow="overflow" vert="horz" wrap="square" lIns="0" tIns="0" rIns="0" bIns="0" numCol="1" spcCol="0" rtlCol="0" fromWordArt="0" anchor="t" anchorCtr="0" forceAA="0" compatLnSpc="1">
+                        <a:prstTxWarp prst="textNoShape">
+                          <a:avLst/>
+                        </a:prstTxWarp>
+                        <a:noAutofit/>
+                      </wps:bodyPr>
+                    </wps:wsp>
+                  </a:graphicData>
+                </a:graphic>
+                <wp14:sizeRelH relativeFrom="margin">
+                  <wp14:pctWidth>0</wp14:pctWidth>
+                </wp14:sizeRelH>
+                <wp14:sizeRelV relativeFrom="margin">
+                  <wp14:pctHeight>0</wp14:pctHeight>
+                </wp14:sizeRelV>
+              </wp:anchor>
+            </w:drawing>
+          </mc:Choice>
+          <mc:Fallback>
+            <w:pict>
+              <v:shapetype w14:anchorId="506BF33A" id="_x0000_t202" coordsize="21600,21600" o:spt="202" path="m,l,21600r21600,l21600,xe">
+                <v:stroke joinstyle="miter"/>
+                <v:path gradientshapeok="t" o:connecttype="rect"/>
+              </v:shapetype>
+              <v:shape id="Text Box 2" o:spid="_x0000_s1026" type="#_x0000_t202" style="position:absolute;left:0;text-align:left;margin-left:272.2pt;margin-top:3.3pt;width:154.95pt;height:11.25pt;z-index:-251656192;visibility:visible;mso-wrap-style:square;mso-width-percent:0;mso-height-percent:0;mso-wrap-distance-left:9pt;mso-wrap-distance-top:0;mso-wrap-distance-right:9pt;mso-wrap-distance-bottom:0;mso-position-horizontal:absolute;mso-position-horizontal-relative:text;mso-position-vertical:absolute;mso-position-vertical-relative:text;mso-width-percent:0;mso-height-percent:0;mso-width-relative:margin;mso-height-relative:margin;v-text-anchor:top" o:gfxdata="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" stroked="f">
+                <v:textbox inset="0,0,0,0">
+                  <w:txbxContent>
+                    <w:p>
+                      <w:pPr>
+                        <w:pStyle w:val="Caption"/>
+                        <w:jc w:val="center"/>
+                      </w:pPr>
+                      <w:r>
+                        <w:t xml:space="preserve">Figure </w:t>
+                      </w:r>
+                      <w:fldSimple w:instr=" SEQ Figure \* ARABIC ">
+                        <w:r>
+                          <w:rPr>
+                            <w:noProof/>
+                          </w:rPr>
+                          <w:t>1</w:t>
+                        </w:r>
+                      </w:fldSimple>
+                      <w:r>
+                        <w:t xml:space="preserve"> Noun Analysis Table Generation</w:t>
+                      </w:r>
+                    </w:p>
+                  </w:txbxContent>
+                </v:textbox>
+                <w10:wrap type="tight"/>
+              </v:shape>
+            </w:pict>
+          </mc:Fallback>
+        </mc:AlternateContent>
+      </w:r>
+      <w:r>
+        <w:t>Test Equipment</w:t>
+      </w:r>
+    </w:p>
+    <w:p>
+      <w:pPr>
+        <w:pStyle w:val="ListParagraph"/>
+        <w:numPr>
+          <w:ilvl w:val="1"/>
+          <w:numId w:val="14"/>
+        </w:numPr>
+      </w:pPr>
+      <w:r>
+        <w:t>Test</w:t>
+      </w:r>
+    </w:p>
+    <w:p>
+      <w:pPr>
+        <w:pStyle w:val="ListParagraph"/>
+        <w:numPr>
+          <w:ilvl w:val="0"/>
+          <w:numId w:val="14"/>
+        </w:numPr>
+      </w:pPr>
+      <w:r>
+        <w:t xml:space="preserve">Many of these tables are used to form as a way of reducing redundancy of </w:t>
+      </w:r>
+      <w:r>
+        <w:t xml:space="preserve">data. </w:t>
+      </w:r>
+      <w:r>
+        <w:t>E.g. Per</w:t>
+      </w:r>
+      <w:r>
+        <w:t xml:space="preserve"> each test</w:t>
+      </w:r>
+      <w:r>
+        <w:t>,</w:t>
+      </w:r>
+      <w:r>
+        <w:t xml:space="preserve"> many results could be generated</w:t>
+      </w:r>
+      <w:r>
+        <w:t xml:space="preserve"> and so on</w:t>
+      </w:r>
+      <w:r>
+        <w:t xml:space="preserve">. </w:t>
+      </w:r>
+    </w:p>
+    <w:p>
+      <w:pPr>
+        <w:pStyle w:val="ListParagraph"/>
+        <w:numPr>
+          <w:ilvl w:val="0"/>
+          <w:numId w:val="14"/>
+        </w:numPr>
+      </w:pPr>
+      <w:r>
+        <w:t xml:space="preserve">Job was split out from test, as I </w:t>
+      </w:r>
+      <w:r>
+        <w:t>concluded</w:t>
+      </w:r>
+      <w:r>
+        <w:t xml:space="preserve"> that many tests could be conducted for a specific work order</w:t>
+      </w:r>
+      <w:r>
+        <w:t>.</w:t>
+      </w:r>
+    </w:p>
+    <w:p>
+      <w:pPr>
+        <w:pStyle w:val="Heading1"/>
+      </w:pPr>
+      <w:r>
+        <w:lastRenderedPageBreak/>
+        <w:t xml:space="preserve">Choice of attributes </w:t>
+      </w:r>
+    </w:p>
+    <w:p>
+      <w:pPr>
+        <w:pStyle w:val="Heading2"/>
+      </w:pPr>
+      <w:r>
+        <w:t>Attribute Usage and Types</w:t>
+      </w:r>
+    </w:p>
+    <w:p>
+      <w:pPr>
+        <w:pStyle w:val="ListParagraph"/>
+        <w:numPr>
+          <w:ilvl w:val="0"/>
+          <w:numId w:val="17"/>
+        </w:numPr>
+      </w:pPr>
+      <w:r>
+        <w:t>Attributes where determined as a result of relevancy to specific parts of the test log files</w:t>
+      </w:r>
+      <w:r>
+        <w:t xml:space="preserve">. All the lines in the </w:t>
+      </w:r>
+      <w:r>
+        <w:t xml:space="preserve">log file have been split out to form an attribute in some form or another. </w:t>
+      </w:r>
+      <w:r>
+        <w:t>For example, i</w:t>
+      </w:r>
+      <w:r>
+        <w:t xml:space="preserve">n order to achieve minimal redundancy (maximum normalisation), a lot of test output have been split out to form </w:t>
+      </w:r>
+      <w:r>
+        <w:t xml:space="preserve">over several results table. </w:t>
+      </w:r>
+      <w:r>
+        <w:t xml:space="preserve">In order to get a full idea of the results, tests </w:t>
+      </w:r>
+      <w:r>
+        <w:t>must</w:t>
+      </w:r>
+      <w:r>
+        <w:t xml:space="preserve"> be read in context to the other entities (with foreign keys).</w:t>
+      </w:r>
+    </w:p>
+    <w:p>
+      <w:pPr>
+        <w:pStyle w:val="ListParagraph"/>
+        <w:numPr>
+          <w:ilvl w:val="0"/>
+          <w:numId w:val="17"/>
+        </w:numPr>
+      </w:pPr>
+      <w:r>
+        <w:t>All</w:t>
+      </w:r>
+      <w:r>
+        <w:t xml:space="preserve"> my attributes are </w:t>
+      </w:r>
+      <w:r>
+        <w:t>simple</w:t>
+      </w:r>
+      <w:r>
+        <w:t xml:space="preserve"> in terms of datatypes. </w:t>
+      </w:r>
+      <w:r>
+        <w:t>I have used VARCHAR for variable length data, Char for fixed length data (</w:t>
+      </w:r>
+      <w:r>
+        <w:t>such as 4 letter acronyms</w:t>
+      </w:r>
+      <w:r>
+        <w:t>)</w:t>
+      </w:r>
+      <w:r>
+        <w:t xml:space="preserve">, Date/Time for </w:t>
+      </w:r>
+      <w:r>
+        <w:t xml:space="preserve">the time of the test, Auto Incrementing Integers for ID Keys and </w:t>
+      </w:r>
+      <w:r>
+        <w:t>Fixed length Decimal for Float input</w:t>
+      </w:r>
+    </w:p>
+    <w:p>
+      <w:pPr>
+        <w:pStyle w:val="Heading2"/>
+      </w:pPr>
+      <w:r>
+        <w:t>Next Steps</w:t>
+      </w:r>
+    </w:p>
+    <w:p>
+      <w:pPr>
+        <w:pStyle w:val="ListParagraph"/>
+        <w:numPr>
+          <w:ilvl w:val="0"/>
+          <w:numId w:val="19"/>
+        </w:numPr>
+      </w:pPr>
+      <w:r>
+        <w:t xml:space="preserve">Some datatypes could be adjusted for better storage types. For example, raw arrays could be adjusted into a JSON format when </w:t>
+      </w:r>
+      <w:r>
+        <w:t>further details about the arrays would become available.</w:t>
+      </w:r>
+    </w:p>
+    <w:p>
+      <w:pPr>
+        <w:pStyle w:val="Heading1"/>
+      </w:pPr>
+      <w:r>
+        <w:t>Choice of keys</w:t>
+      </w:r>
+    </w:p>
+    <w:p>
+      <w:pPr>
+        <w:pStyle w:val="Heading2"/>
+      </w:pPr>
+      <w:r>
+        <w:t>Key types</w:t>
+      </w:r>
+    </w:p>
+    <w:p>
+      <w:pPr>
+        <w:pStyle w:val="ListParagraph"/>
+        <w:numPr>
+          <w:ilvl w:val="0"/>
+          <w:numId w:val="19"/>
+        </w:numPr>
+      </w:pPr>
+      <w:r>
+        <w:t xml:space="preserve">For </w:t>
+      </w:r>
+      <w:r>
+        <w:t>most of</w:t>
+      </w:r>
+      <w:r>
+        <w:t xml:space="preserve"> the </w:t>
+      </w:r>
+      <w:r>
+        <w:t xml:space="preserve">database, I implemented a new primary unique identifier to reduced </w:t>
+      </w:r>
+      <w:r>
+        <w:t xml:space="preserve">redundancy. These primary keys are Auto-Incrementing </w:t>
+      </w:r>
+      <w:r>
+        <w:t>Integers and</w:t>
+      </w:r>
+      <w:r>
+        <w:t xml:space="preserve"> are unique to avoid </w:t>
+      </w:r>
+      <w:r>
+        <w:t>key conflicts</w:t>
+      </w:r>
+      <w:r>
+        <w:t>.</w:t>
+      </w:r>
+    </w:p>
+    <w:p>
+      <w:pPr>
+        <w:pStyle w:val="ListParagraph"/>
+        <w:numPr>
+          <w:ilvl w:val="0"/>
+          <w:numId w:val="19"/>
+        </w:numPr>
+      </w:pPr>
+      <w:r>
+        <w:t xml:space="preserve">These types of primary keys are </w:t>
+      </w:r>
+      <w:r>
+        <w:t xml:space="preserve">useful as it makes </w:t>
+      </w:r>
+      <w:r>
+        <w:t xml:space="preserve">entry of the field less likely to </w:t>
+      </w:r>
+      <w:r>
+        <w:t>duplicate/quicker (rather than writing out a whole load of text</w:t>
+      </w:r>
+      <w:r>
+        <w:t>). It also makes foreign key entry easier.</w:t>
+      </w:r>
+    </w:p>
+    <w:p>
+      <w:pPr>
+        <w:pStyle w:val="ListParagraph"/>
+        <w:numPr>
+          <w:ilvl w:val="0"/>
+          <w:numId w:val="19"/>
+        </w:numPr>
+      </w:pPr>
+      <w:r>
+        <w:t xml:space="preserve">The only exception to this </w:t>
+      </w:r>
+      <w:r>
+        <w:t>was the u</w:t>
+      </w:r>
+      <w:r>
+        <w:t>se of work Order as the primary key.</w:t>
+      </w:r>
+      <w:r>
+        <w:t xml:space="preserve"> As we </w:t>
+      </w:r>
+      <w:r>
+        <w:t>there was only one attribute that fitted in this table</w:t>
+      </w:r>
+      <w:r>
+        <w:t xml:space="preserve"> </w:t>
+      </w:r>
+      <w:r>
+        <w:t xml:space="preserve">and </w:t>
+      </w:r>
+      <w:r>
+        <w:t xml:space="preserve">the table could be future expanded, </w:t>
+      </w:r>
+      <w:r>
+        <w:t xml:space="preserve">I opted to use the </w:t>
+      </w:r>
+      <w:r>
+        <w:t>work order</w:t>
+      </w:r>
+      <w:r>
+        <w:t xml:space="preserve"> as the primary key.</w:t>
+      </w:r>
+    </w:p>
+    <w:p>
+      <w:pPr>
+        <w:pStyle w:val="ListParagraph"/>
+        <w:numPr>
+          <w:ilvl w:val="0"/>
+          <w:numId w:val="19"/>
+        </w:numPr>
         <w:rPr>
-          <w:lang w:val="en-US"/>
+          <w:i/>
         </w:rPr>
-        <w:t xml:space="preserve"> Report</w:t>
+      </w:pPr>
+      <w:r>
+        <w:rPr>
+          <w:i/>
+        </w:rPr>
+        <w:t>(For more info on the foreign keys, please see connectivity/relationships)</w:t>
+      </w:r>
+    </w:p>
+    <w:p>
+      <w:pPr>
+        <w:pStyle w:val="Heading1"/>
+      </w:pPr>
+      <w:r>
+        <w:t>Connectivity/Relationship</w:t>
+      </w:r>
+      <w:r>
+        <w:t>s</w:t>
       </w:r>
     </w:p>
     <w:p>
@@ -27,105 +856,728 @@
         <w:pStyle w:val="Heading2"/>
       </w:pPr>
       <w:r>
-        <w:t>Data Cleansing</w:t>
-      </w:r>
-    </w:p>
-    <w:p/>
+        <w:t>Logical flow of data</w:t>
+      </w:r>
+    </w:p>
+    <w:p>
+      <w:pPr>
+        <w:pStyle w:val="ListParagraph"/>
+        <w:numPr>
+          <w:ilvl w:val="0"/>
+          <w:numId w:val="20"/>
+        </w:numPr>
+      </w:pPr>
+      <w:r>
+        <w:t xml:space="preserve">When deciding my relationships between </w:t>
+      </w:r>
+      <w:r>
+        <w:t xml:space="preserve">tables, I used </w:t>
+      </w:r>
+      <w:r>
+        <w:t xml:space="preserve">verbal </w:t>
+      </w:r>
+      <w:r>
+        <w:t>statements to help me decide the type of relationship that would be required</w:t>
+      </w:r>
+      <w:r>
+        <w:t xml:space="preserve"> and to check my logic. </w:t>
+      </w:r>
+      <w:r>
+        <w:t>For example:</w:t>
+      </w:r>
+    </w:p>
+    <w:p>
+      <w:pPr>
+        <w:pStyle w:val="ListParagraph"/>
+        <w:numPr>
+          <w:ilvl w:val="1"/>
+          <w:numId w:val="20"/>
+        </w:numPr>
+        <w:rPr>
+          <w:i/>
+        </w:rPr>
+      </w:pPr>
+      <w:r>
+        <w:rPr>
+          <w:i/>
+        </w:rPr>
+        <w:t>“</w:t>
+      </w:r>
+      <w:r>
+        <w:rPr>
+          <w:i/>
+        </w:rPr>
+        <w:t>A job may have many tests</w:t>
+      </w:r>
+      <w:r>
+        <w:rPr>
+          <w:i/>
+        </w:rPr>
+        <w:t>”</w:t>
+      </w:r>
+    </w:p>
+    <w:p>
+      <w:pPr>
+        <w:pStyle w:val="ListParagraph"/>
+        <w:numPr>
+          <w:ilvl w:val="1"/>
+          <w:numId w:val="20"/>
+        </w:numPr>
+        <w:rPr>
+          <w:i/>
+        </w:rPr>
+      </w:pPr>
+      <w:r>
+        <w:rPr>
+          <w:i/>
+        </w:rPr>
+        <w:t xml:space="preserve">“A test will have </w:t>
+      </w:r>
+      <w:r>
+        <w:rPr>
+          <w:i/>
+        </w:rPr>
+        <w:t>one or many results</w:t>
+      </w:r>
+      <w:r>
+        <w:rPr>
+          <w:i/>
+        </w:rPr>
+        <w:t>”</w:t>
+      </w:r>
+    </w:p>
+    <w:p>
+      <w:pPr>
+        <w:pStyle w:val="ListParagraph"/>
+        <w:numPr>
+          <w:ilvl w:val="0"/>
+          <w:numId w:val="20"/>
+        </w:numPr>
+        <w:rPr>
+          <w:i/>
+        </w:rPr>
+      </w:pPr>
+      <w:r>
+        <w:t xml:space="preserve">After these relationships have been formed the interlinking foreign key references can also be formed. </w:t>
+      </w:r>
+      <w:r>
+        <w:t>These are built in as an extra attribute in the table</w:t>
+      </w:r>
+      <w:r>
+        <w:t>.</w:t>
+      </w:r>
+    </w:p>
+    <w:p>
+      <w:pPr>
+        <w:pStyle w:val="ListParagraph"/>
+        <w:numPr>
+          <w:ilvl w:val="0"/>
+          <w:numId w:val="20"/>
+        </w:numPr>
+        <w:rPr>
+          <w:i/>
+        </w:rPr>
+      </w:pPr>
+      <w:r>
+        <w:t xml:space="preserve">These can then be translated onto the ERD easily and effectively. </w:t>
+      </w:r>
+      <w:r>
+        <w:t xml:space="preserve">The logic can be further checked </w:t>
+      </w:r>
+      <w:r>
+        <w:t>by building the ERD in the workbench model editor. I found through</w:t>
+      </w:r>
+      <w:r>
+        <w:t xml:space="preserve"> this </w:t>
+      </w:r>
+      <w:r>
+        <w:t>several of</w:t>
+      </w:r>
+      <w:r>
+        <w:t xml:space="preserve"> my keys were in the wrong </w:t>
+      </w:r>
+      <w:r>
+        <w:t>place and</w:t>
+      </w:r>
+      <w:r>
+        <w:t xml:space="preserve"> was able to rectify them as such</w:t>
+      </w:r>
+      <w:r>
+        <w:t>.</w:t>
+      </w:r>
+      <w:r>
+        <w:t xml:space="preserve"> </w:t>
+      </w:r>
+    </w:p>
+    <w:p>
+      <w:pPr>
+        <w:pStyle w:val="ListParagraph"/>
+        <w:numPr>
+          <w:ilvl w:val="0"/>
+          <w:numId w:val="20"/>
+        </w:numPr>
+        <w:rPr>
+          <w:i/>
+        </w:rPr>
+      </w:pPr>
+      <w:r>
+        <w:lastRenderedPageBreak/>
+        <w:t xml:space="preserve">Another thing to keep in mind was the use of the correct datatype for these foreign keys, so that they would not throw errors </w:t>
+      </w:r>
+      <w:r>
+        <w:t xml:space="preserve">when inserting the data. </w:t>
+      </w:r>
+    </w:p>
+    <w:p>
+      <w:pPr>
+        <w:pStyle w:val="Heading1"/>
+      </w:pPr>
+      <w:r>
+        <w:t>Use of composite/bridging entities</w:t>
+      </w:r>
+    </w:p>
+    <w:p>
+      <w:pPr>
+        <w:pStyle w:val="ListParagraph"/>
+        <w:numPr>
+          <w:ilvl w:val="0"/>
+          <w:numId w:val="21"/>
+        </w:numPr>
+      </w:pPr>
+      <w:r>
+        <w:t>A large proportion of my database is built around bridging tables.</w:t>
+      </w:r>
+    </w:p>
+    <w:p>
+      <w:pPr>
+        <w:pStyle w:val="ListParagraph"/>
+        <w:numPr>
+          <w:ilvl w:val="0"/>
+          <w:numId w:val="21"/>
+        </w:numPr>
+      </w:pPr>
+      <w:r>
+        <w:t>Bridging tables typically form between “Many to Many” Relationships</w:t>
+      </w:r>
+      <w:r>
+        <w:t>.</w:t>
+      </w:r>
+    </w:p>
+    <w:p>
+      <w:pPr>
+        <w:pStyle w:val="ListParagraph"/>
+        <w:numPr>
+          <w:ilvl w:val="0"/>
+          <w:numId w:val="21"/>
+        </w:numPr>
+      </w:pPr>
+      <w:r>
+        <w:t xml:space="preserve">The “Test” table is a good example of one of them. </w:t>
+      </w:r>
+      <w:r>
+        <w:t>While it serves as a storage place for data, it also interlinks a very complex network of tables</w:t>
+      </w:r>
+      <w:r>
+        <w:t>: Job, Meter,</w:t>
+      </w:r>
+      <w:r>
+        <w:t xml:space="preserve"> </w:t>
+      </w:r>
+      <w:r>
+        <w:t xml:space="preserve">Installer </w:t>
+      </w:r>
+      <w:r>
+        <w:t>&amp;</w:t>
+      </w:r>
+      <w:r>
+        <w:t xml:space="preserve"> </w:t>
+      </w:r>
+      <w:r>
+        <w:t>Test Equipment</w:t>
+      </w:r>
+      <w:r>
+        <w:t xml:space="preserve"> via the use of foreign keys</w:t>
+      </w:r>
+      <w:r>
+        <w:t xml:space="preserve">. </w:t>
+      </w:r>
+    </w:p>
+    <w:p>
+      <w:pPr>
+        <w:pStyle w:val="ListParagraph"/>
+        <w:numPr>
+          <w:ilvl w:val="0"/>
+          <w:numId w:val="21"/>
+        </w:numPr>
+      </w:pPr>
+      <w:r>
+        <w:t xml:space="preserve">Another example of this is </w:t>
+      </w:r>
+      <w:r>
+        <w:t>“</w:t>
+      </w:r>
+      <w:r>
+        <w:t>R</w:t>
+      </w:r>
+      <w:r>
+        <w:t>esults</w:t>
+      </w:r>
+      <w:r>
+        <w:t>”</w:t>
+      </w:r>
+      <w:r>
+        <w:t>.</w:t>
+      </w:r>
+      <w:r>
+        <w:t xml:space="preserve"> It interlinks the following tables: </w:t>
+      </w:r>
+      <w:r>
+        <w:t>Network, Signal Results &amp;</w:t>
+      </w:r>
+      <w:r>
+        <w:t xml:space="preserve"> </w:t>
+      </w:r>
+      <w:r>
+        <w:t>A</w:t>
+      </w:r>
+      <w:r>
+        <w:t>ntenna</w:t>
+      </w:r>
+      <w:r>
+        <w:t xml:space="preserve"> via the use of foreign keys</w:t>
+      </w:r>
+      <w:r>
+        <w:t>.</w:t>
+      </w:r>
+    </w:p>
+    <w:p>
+      <w:pPr>
+        <w:pStyle w:val="ListParagraph"/>
+        <w:numPr>
+          <w:ilvl w:val="0"/>
+          <w:numId w:val="21"/>
+        </w:numPr>
+      </w:pPr>
+      <w:r>
+        <w:t xml:space="preserve">Bridging tables/entities help reduce the complexity of a database </w:t>
+      </w:r>
+      <w:r>
+        <w:t>network and</w:t>
+      </w:r>
+      <w:r>
+        <w:t xml:space="preserve"> stop </w:t>
+      </w:r>
+      <w:r>
+        <w:t xml:space="preserve">unnecessary overhead of the host server </w:t>
+      </w:r>
+      <w:r>
+        <w:t>as it tries to compute a more complex relationship network.</w:t>
+      </w:r>
+    </w:p>
+    <w:p>
+      <w:pPr>
+        <w:pStyle w:val="ListParagraph"/>
+        <w:numPr>
+          <w:ilvl w:val="0"/>
+          <w:numId w:val="21"/>
+        </w:numPr>
+      </w:pPr>
+      <w:r>
+        <w:t xml:space="preserve">It also makes queries easier, as you </w:t>
+      </w:r>
+      <w:r>
+        <w:t>can target the bridging table rather than several tables.</w:t>
+      </w:r>
+    </w:p>
+    <w:p>
+      <w:pPr>
+        <w:pStyle w:val="Heading1"/>
+      </w:pPr>
+      <w:r>
+        <w:t>Extent of normalisation</w:t>
+      </w:r>
+    </w:p>
     <w:p>
       <w:pPr>
         <w:pStyle w:val="Heading2"/>
       </w:pPr>
       <w:r>
-        <w:t>Choice of entities</w:t>
-      </w:r>
-    </w:p>
-    <w:p>
-      <w:pPr>
-        <w:pStyle w:val="Heading2"/>
-      </w:pPr>
-      <w:r>
-        <w:t>Choice of attributes (simple, composite, multi-valued etc)</w:t>
-      </w:r>
-    </w:p>
-    <w:p>
-      <w:pPr>
-        <w:pStyle w:val="Heading2"/>
-      </w:pPr>
-      <w:r>
-        <w:t>Choice of keys</w:t>
-      </w:r>
-    </w:p>
-    <w:p>
-      <w:pPr>
-        <w:pStyle w:val="Heading2"/>
-      </w:pPr>
-      <w:r>
-        <w:t>Connectivity/Relationships</w:t>
-      </w:r>
-    </w:p>
-    <w:p>
-      <w:pPr>
-        <w:pStyle w:val="Heading2"/>
-      </w:pPr>
-      <w:r>
-        <w:t>Use of composite/bridging entities</w:t>
-      </w:r>
-    </w:p>
-    <w:p>
-      <w:pPr>
-        <w:pStyle w:val="Heading2"/>
-      </w:pPr>
-      <w:r>
-        <w:t>Extent of normalisation</w:t>
-      </w:r>
-    </w:p>
-    <w:p>
-      <w:pPr>
-        <w:pStyle w:val="Heading2"/>
-      </w:pPr>
-      <w:r>
-        <w:t>Other “interesting” aspects of the design (e.g. supertype/subtype, cardinality –</w:t>
-      </w:r>
-    </w:p>
-    <w:p>
-      <w:pPr>
-        <w:pStyle w:val="Heading2"/>
-      </w:pPr>
-      <w:r>
-        <w:t xml:space="preserve">optional or mandatory, weak entity, recursive </w:t>
-      </w:r>
-      <w:r>
-        <w:t>e</w:t>
+        <w:t>Extent Used</w:t>
+      </w:r>
+    </w:p>
+    <w:p>
+      <w:pPr>
+        <w:pStyle w:val="ListParagraph"/>
+        <w:numPr>
+          <w:ilvl w:val="0"/>
+          <w:numId w:val="22"/>
+        </w:numPr>
+      </w:pPr>
+      <w:r>
+        <w:t>The use of normalisation was very important in this Database</w:t>
+      </w:r>
+      <w:r>
+        <w:t xml:space="preserve"> as t</w:t>
+      </w:r>
+      <w:r>
+        <w:t>here is a large abundance of redundant information</w:t>
+      </w:r>
+      <w:r>
+        <w:t xml:space="preserve"> in each log file.</w:t>
+      </w:r>
+      <w:r>
+        <w:t xml:space="preserve"> Repeating this information increases overhead </w:t>
+      </w:r>
+      <w:r>
+        <w:t xml:space="preserve">of </w:t>
+      </w:r>
+      <w:r>
+        <w:t>a relational</w:t>
+      </w:r>
+      <w:r>
+        <w:t xml:space="preserve"> </w:t>
+      </w:r>
+      <w:r>
+        <w:t>database and</w:t>
+      </w:r>
+      <w:r>
+        <w:t xml:space="preserve"> is normally mitigated </w:t>
+      </w:r>
+      <w:r>
+        <w:t>using</w:t>
+      </w:r>
+      <w:r>
+        <w:t xml:space="preserve"> </w:t>
       </w:r>
       <w:bookmarkStart w:id="0" w:name="_GoBack"/>
       <w:bookmarkEnd w:id="0"/>
       <w:r>
-        <w:t xml:space="preserve">ntity etc.) (2 * 2 = </w:t>
-      </w:r>
-      <w:r>
-        <w:rPr>
-          <w:rFonts w:ascii="Arial-ItalicMT" w:hAnsi="Arial-ItalicMT" w:cs="Arial-ItalicMT"/>
-          <w:i/>
-          <w:iCs/>
-        </w:rPr>
-        <w:t>4 marks</w:t>
+        <w:t>foreign keys relating to records in other tables</w:t>
+      </w:r>
+      <w:r>
+        <w:t>.</w:t>
+      </w:r>
+    </w:p>
+    <w:p>
+      <w:pPr>
+        <w:pStyle w:val="ListParagraph"/>
+        <w:numPr>
+          <w:ilvl w:val="0"/>
+          <w:numId w:val="22"/>
+        </w:numPr>
+      </w:pPr>
+      <w:r>
+        <w:t>The extent of normalisation increased dramatically over the course of the assignment.</w:t>
+      </w:r>
+      <w:r>
+        <w:t xml:space="preserve"> I began with 6-7 Tables and then moved up to 10 as I found </w:t>
+      </w:r>
+      <w:r>
+        <w:t xml:space="preserve">that data entry could be reduced </w:t>
+      </w:r>
+      <w:r>
+        <w:t xml:space="preserve">and made more efficient </w:t>
+      </w:r>
+      <w:r>
+        <w:t>with the use of more tables.</w:t>
+      </w:r>
+      <w:r>
+        <w:t xml:space="preserve"> </w:t>
+      </w:r>
+    </w:p>
+    <w:p>
+      <w:pPr>
+        <w:pStyle w:val="Heading2"/>
+      </w:pPr>
+      <w:r>
+        <w:t>Next Steps</w:t>
+      </w:r>
+    </w:p>
+    <w:p>
+      <w:pPr>
+        <w:pStyle w:val="ListParagraph"/>
+        <w:numPr>
+          <w:ilvl w:val="0"/>
+          <w:numId w:val="23"/>
+        </w:numPr>
+      </w:pPr>
+      <w:r>
+        <w:t xml:space="preserve">A fine balance needs to be drawn between normalisation and complexity. </w:t>
+      </w:r>
+      <w:r>
+        <w:t>There is potential fo</w:t>
+      </w:r>
+      <w:r>
+        <w:t xml:space="preserve">r further normalisation, but a line needs to be drawn where data entry becomes too complex. However, </w:t>
+      </w:r>
+      <w:r>
+        <w:t>an element of reducing this complexity could be the use of a front</w:t>
+      </w:r>
+      <w:r>
+        <w:t>-</w:t>
+      </w:r>
+      <w:r>
+        <w:t>end form</w:t>
+      </w:r>
+      <w:r>
+        <w:t>.</w:t>
+      </w:r>
+    </w:p>
+    <w:p>
+      <w:pPr>
+        <w:pStyle w:val="Heading1"/>
+      </w:pPr>
+      <w:r>
+        <w:t>Other “interesting” aspects of the design</w:t>
+      </w:r>
+    </w:p>
+    <w:p>
+      <w:pPr>
+        <w:pStyle w:val="ListParagraph"/>
+        <w:numPr>
+          <w:ilvl w:val="0"/>
+          <w:numId w:val="23"/>
+        </w:numPr>
+      </w:pPr>
+      <w:r>
+        <w:t xml:space="preserve">An interesting </w:t>
+      </w:r>
+      <w:r>
+        <w:t>aspect of the design was the automation</w:t>
+      </w:r>
+      <w:r>
+        <w:t xml:space="preserve"> and design process. I mapped out a basic structure of my ERD in </w:t>
+      </w:r>
+      <w:r>
+        <w:t>Visio but</w:t>
+      </w:r>
+      <w:r>
+        <w:t xml:space="preserve"> moved towards building it in the </w:t>
+      </w:r>
+      <w:r>
+        <w:t xml:space="preserve">model editor in MySQL Workbench. Not only did this reveal potential flaws in my design logic </w:t>
+      </w:r>
+      <w:r>
+        <w:t xml:space="preserve">by providing the tools to analyse </w:t>
+      </w:r>
+      <w:r>
+        <w:t>and allow me to fix them (for example, the reverse</w:t>
+      </w:r>
+      <w:r>
+        <w:t xml:space="preserve"> of foreign key placement</w:t>
       </w:r>
       <w:r>
         <w:t>)</w:t>
       </w:r>
+      <w:r>
+        <w:t>, but also provided a design structure for the implementation of my attributes, and their properties.</w:t>
+      </w:r>
+      <w:r>
+        <w:t xml:space="preserve"> After This, it also allowed me to generate a</w:t>
+      </w:r>
+      <w:r>
+        <w:t xml:space="preserve"> script to create the</w:t>
+      </w:r>
+      <w:r>
+        <w:t xml:space="preserve"> database. After auditing this, and ensured everything worked properly, data could be inserted. </w:t>
+      </w:r>
+    </w:p>
+    <w:p>
+      <w:pPr>
+        <w:pStyle w:val="ListParagraph"/>
+        <w:numPr>
+          <w:ilvl w:val="1"/>
+          <w:numId w:val="23"/>
+        </w:numPr>
+      </w:pPr>
+      <w:r>
+        <w:lastRenderedPageBreak/>
+        <w:t xml:space="preserve">This Automation allows for a lot of time saving, </w:t>
+      </w:r>
+      <w:r>
+        <w:t xml:space="preserve">and for the administrator to focus on the design stage, rather than the tedious approach of </w:t>
+      </w:r>
+      <w:r>
+        <w:t>coding and then testing later.</w:t>
+      </w:r>
+    </w:p>
+    <w:p>
+      <w:pPr>
+        <w:pStyle w:val="ListParagraph"/>
+        <w:numPr>
+          <w:ilvl w:val="0"/>
+          <w:numId w:val="23"/>
+        </w:numPr>
+      </w:pPr>
+      <w:r>
+        <w:t xml:space="preserve">Another quirky/ interesting design aspect was </w:t>
+      </w:r>
+      <w:r>
+        <w:t xml:space="preserve">cardinality and multiplicity. I realised that </w:t>
+      </w:r>
+      <w:r>
+        <w:t xml:space="preserve">some of my designed entities were required in the context of the test, but not </w:t>
+      </w:r>
+      <w:r>
+        <w:t xml:space="preserve">in the context of a </w:t>
+      </w:r>
+      <w:r>
+        <w:t>real-life</w:t>
+      </w:r>
+      <w:r>
+        <w:t xml:space="preserve"> </w:t>
+      </w:r>
+      <w:r>
+        <w:t>relationship. For example, a meter AMS may have bought may never have been used for a test.</w:t>
+      </w:r>
+      <w:r>
+        <w:t xml:space="preserve"> I have allowed for the expansion of this further by introducing that multiplicity</w:t>
+      </w:r>
+      <w:r>
+        <w:t xml:space="preserve"> does not have to equal at least one for certain objects</w:t>
+      </w:r>
+      <w:r>
+        <w:t>. These objects are generally inventory (physical) items, not abstract items.</w:t>
+      </w:r>
+      <w:r>
+        <w:t xml:space="preserve"> Consistency between these </w:t>
+      </w:r>
+    </w:p>
+    <w:p>
+      <w:pPr>
+        <w:pStyle w:val="Heading1"/>
+      </w:pPr>
+      <w:r>
+        <w:t>Version Control</w:t>
+      </w:r>
     </w:p>
     <w:p>
       <w:pPr>
         <w:pStyle w:val="Heading2"/>
-        <w:rPr>
-          <w:lang w:val="en-US"/>
-        </w:rPr>
-      </w:pPr>
-      <w:r>
-        <w:t>Version Control – 2 marks</w:t>
+      </w:pPr>
+      <w:r>
+        <w:t>What</w:t>
+      </w:r>
+      <w:r>
+        <w:t xml:space="preserve"> Did I Use for Version Control</w:t>
+      </w:r>
+      <w:r>
+        <w:t>?</w:t>
+      </w:r>
+    </w:p>
+    <w:p>
+      <w:pPr>
+        <w:pStyle w:val="ListParagraph"/>
+        <w:numPr>
+          <w:ilvl w:val="0"/>
+          <w:numId w:val="12"/>
+        </w:numPr>
+      </w:pPr>
+      <w:r>
+        <w:t xml:space="preserve">I used version control extensively throughout this assignment. I relied on retiring my files manually as they became </w:t>
+      </w:r>
+      <w:r>
+        <w:t>irrelevant or outdated.</w:t>
+      </w:r>
+      <w:r>
+        <w:t xml:space="preserve"> </w:t>
+      </w:r>
+    </w:p>
+    <w:p>
+      <w:pPr>
+        <w:pStyle w:val="ListParagraph"/>
+        <w:numPr>
+          <w:ilvl w:val="0"/>
+          <w:numId w:val="12"/>
+        </w:numPr>
+      </w:pPr>
+      <w:r>
+        <w:t>I also used a GitHub repository as I completed elements of my assignment for tracking purposes.</w:t>
+      </w:r>
+      <w:r>
+        <w:t xml:space="preserve"> Repositories are useful as they can allow for multiple users to </w:t>
+      </w:r>
+      <w:r>
+        <w:t xml:space="preserve">collaborate without worrying about file conflicts (conflict resolution), as well as </w:t>
+      </w:r>
+      <w:r>
+        <w:t xml:space="preserve">the ability to revert to any previous </w:t>
+      </w:r>
+      <w:r>
+        <w:t>repository</w:t>
+      </w:r>
+      <w:r>
+        <w:t>, and to compare/</w:t>
+      </w:r>
+      <w:r>
+        <w:t>mark-up</w:t>
+      </w:r>
+      <w:r>
+        <w:t xml:space="preserve"> changes to files.</w:t>
+      </w:r>
+    </w:p>
+    <w:p>
+      <w:pPr>
+        <w:pStyle w:val="ListParagraph"/>
+        <w:numPr>
+          <w:ilvl w:val="0"/>
+          <w:numId w:val="12"/>
+        </w:numPr>
+      </w:pPr>
+      <w:r>
+        <w:t xml:space="preserve">Lastly, I used OneDrive. This contains implemented version control </w:t>
+      </w:r>
+      <w:r>
+        <w:t>and ensured my files were available across devices as I needed them.</w:t>
+      </w:r>
+    </w:p>
+    <w:p>
+      <w:pPr>
+        <w:pStyle w:val="Heading2"/>
+      </w:pPr>
+      <w:r>
+        <w:t>Why?</w:t>
+      </w:r>
+    </w:p>
+    <w:p>
+      <w:pPr>
+        <w:pStyle w:val="ListParagraph"/>
+        <w:numPr>
+          <w:ilvl w:val="0"/>
+          <w:numId w:val="13"/>
+        </w:numPr>
+      </w:pPr>
+      <w:r>
+        <w:t xml:space="preserve">Version control allows for the roll back of certain files that are incorrect or break something, while also </w:t>
+      </w:r>
+      <w:r>
+        <w:t xml:space="preserve">freeing up </w:t>
+      </w:r>
+      <w:r>
+        <w:t>most</w:t>
+      </w:r>
+      <w:r>
+        <w:t xml:space="preserve"> files from duplicates. </w:t>
+      </w:r>
+      <w:r>
+        <w:t>This keeps</w:t>
+      </w:r>
+      <w:r>
+        <w:t xml:space="preserve"> the </w:t>
+      </w:r>
+      <w:r>
+        <w:t>project file</w:t>
+      </w:r>
+      <w:r>
+        <w:t xml:space="preserve"> system</w:t>
+      </w:r>
+      <w:r>
+        <w:t xml:space="preserve"> slim and free of clutter.</w:t>
       </w:r>
     </w:p>
     <w:sectPr>
+      <w:headerReference w:type="default" r:id="rId9"/>
+      <w:footerReference w:type="default" r:id="rId10"/>
       <w:pgSz w:w="11906" w:h="16838"/>
       <w:pgMar w:top="1440" w:right="1440" w:bottom="1440" w:left="1440" w:header="708" w:footer="708" w:gutter="0"/>
       <w:cols w:space="708"/>
@@ -135,12 +1587,298 @@
 </w:document>
 </file>
 
+<file path=word/endnotes.xml><?xml version="1.0" encoding="utf-8"?>
+<w:endnotes xmlns:wpc="http://schemas.microsoft.com/office/word/2010/wordprocessingCanvas" xmlns:cx="http://schemas.microsoft.com/office/drawing/2014/chartex" xmlns:cx1="http://schemas.microsoft.com/office/drawing/2015/9/8/chartex" xmlns:cx2="http://schemas.microsoft.com/office/drawing/2015/10/21/chartex" xmlns:cx3="http://schemas.microsoft.com/office/drawing/2016/5/9/chartex" xmlns:cx4="http://schemas.microsoft.com/office/drawing/2016/5/10/chartex" xmlns:cx5="http://schemas.microsoft.com/office/drawing/2016/5/11/chartex" xmlns:cx6="http://schemas.microsoft.com/office/drawing/2016/5/12/chartex" xmlns:cx7="http://schemas.microsoft.com/office/drawing/2016/5/13/chartex" xmlns:cx8="http://schemas.microsoft.com/office/drawing/2016/5/14/chartex" xmlns:mc="http://schemas.openxmlformats.org/markup-compatibility/2006" xmlns:aink="http://schemas.microsoft.com/office/drawing/2016/ink" xmlns:am3d="http://schemas.microsoft.com/office/drawing/2017/model3d" xmlns:o="urn:schemas-microsoft-com:office:office" xmlns:r="http://schemas.openxmlformats.org/officeDocument/2006/relationships" xmlns:m="http://schemas.openxmlformats.org/officeDocument/2006/math" xmlns:v="urn:schemas-microsoft-com:vml" xmlns:wp14="http://schemas.microsoft.com/office/word/2010/wordprocessingDrawing" xmlns:wp="http://schemas.openxmlformats.org/drawingml/2006/wordprocessingDrawing" xmlns:w10="urn:schemas-microsoft-com:office:word" xmlns:w="http://schemas.openxmlformats.org/wordprocessingml/2006/main" xmlns:w14="http://schemas.microsoft.com/office/word/2010/wordml" xmlns:w15="http://schemas.microsoft.com/office/word/2012/wordml" xmlns:w16cid="http://schemas.microsoft.com/office/word/2016/wordml/cid" xmlns:w16se="http://schemas.microsoft.com/office/word/2015/wordml/symex" xmlns:wpg="http://schemas.microsoft.com/office/word/2010/wordprocessingGroup" xmlns:wpi="http://schemas.microsoft.com/office/word/2010/wordprocessingInk" xmlns:wne="http://schemas.microsoft.com/office/word/2006/wordml" xmlns:wps="http://schemas.microsoft.com/office/word/2010/wordprocessingShape" mc:Ignorable="w14 w15 w16se w16cid wp14">
+  <w:endnote w:type="separator" w:id="-1">
+    <w:p>
+      <w:pPr>
+        <w:spacing w:after="0" w:line="240" w:lineRule="auto"/>
+      </w:pPr>
+      <w:r>
+        <w:separator/>
+      </w:r>
+    </w:p>
+  </w:endnote>
+  <w:endnote w:type="continuationSeparator" w:id="0">
+    <w:p>
+      <w:pPr>
+        <w:spacing w:after="0" w:line="240" w:lineRule="auto"/>
+      </w:pPr>
+      <w:r>
+        <w:continuationSeparator/>
+      </w:r>
+    </w:p>
+  </w:endnote>
+</w:endnotes>
+</file>
+
+<file path=word/footer1.xml><?xml version="1.0" encoding="utf-8"?>
+<w:ftr xmlns:wpc="http://schemas.microsoft.com/office/word/2010/wordprocessingCanvas" xmlns:cx="http://schemas.microsoft.com/office/drawing/2014/chartex" xmlns:cx1="http://schemas.microsoft.com/office/drawing/2015/9/8/chartex" xmlns:cx2="http://schemas.microsoft.com/office/drawing/2015/10/21/chartex" xmlns:cx3="http://schemas.microsoft.com/office/drawing/2016/5/9/chartex" xmlns:cx4="http://schemas.microsoft.com/office/drawing/2016/5/10/chartex" xmlns:cx5="http://schemas.microsoft.com/office/drawing/2016/5/11/chartex" xmlns:cx6="http://schemas.microsoft.com/office/drawing/2016/5/12/chartex" xmlns:cx7="http://schemas.microsoft.com/office/drawing/2016/5/13/chartex" xmlns:cx8="http://schemas.microsoft.com/office/drawing/2016/5/14/chartex" xmlns:mc="http://schemas.openxmlformats.org/markup-compatibility/2006" xmlns:aink="http://schemas.microsoft.com/office/drawing/2016/ink" xmlns:am3d="http://schemas.microsoft.com/office/drawing/2017/model3d" xmlns:o="urn:schemas-microsoft-com:office:office" xmlns:r="http://schemas.openxmlformats.org/officeDocument/2006/relationships" xmlns:m="http://schemas.openxmlformats.org/officeDocument/2006/math" xmlns:v="urn:schemas-microsoft-com:vml" xmlns:wp14="http://schemas.microsoft.com/office/word/2010/wordprocessingDrawing" xmlns:wp="http://schemas.openxmlformats.org/drawingml/2006/wordprocessingDrawing" xmlns:w10="urn:schemas-microsoft-com:office:word" xmlns:w="http://schemas.openxmlformats.org/wordprocessingml/2006/main" xmlns:w14="http://schemas.microsoft.com/office/word/2010/wordml" xmlns:w15="http://schemas.microsoft.com/office/word/2012/wordml" xmlns:w16cid="http://schemas.microsoft.com/office/word/2016/wordml/cid" xmlns:w16se="http://schemas.microsoft.com/office/word/2015/wordml/symex" xmlns:wpg="http://schemas.microsoft.com/office/word/2010/wordprocessingGroup" xmlns:wpi="http://schemas.microsoft.com/office/word/2010/wordprocessingInk" xmlns:wne="http://schemas.microsoft.com/office/word/2006/wordml" xmlns:wps="http://schemas.microsoft.com/office/word/2010/wordprocessingShape" mc:Ignorable="w14 w15 w16se w16cid wp14">
+  <w:p>
+    <w:pPr>
+      <w:pStyle w:val="Footer"/>
+      <w:rPr>
+        <w:lang w:val="en-US"/>
+      </w:rPr>
+    </w:pPr>
+    <w:r>
+      <w:rPr>
+        <w:lang w:val="en-US"/>
+      </w:rPr>
+      <w:t>Report</w:t>
+    </w:r>
+    <w:r>
+      <w:rPr>
+        <w:lang w:val="en-US"/>
+      </w:rPr>
+      <w:tab/>
+    </w:r>
+    <w:r>
+      <w:rPr>
+        <w:lang w:val="en-US"/>
+      </w:rPr>
+      <w:tab/>
+    </w:r>
+    <w:r>
+      <w:rPr>
+        <w:lang w:val="en-US"/>
+      </w:rPr>
+      <w:fldChar w:fldCharType="begin"/>
+    </w:r>
+    <w:r>
+      <w:rPr>
+        <w:lang w:val="en-US"/>
+      </w:rPr>
+      <w:instrText xml:space="preserve"> PAGE   \* MERGEFORMAT </w:instrText>
+    </w:r>
+    <w:r>
+      <w:rPr>
+        <w:lang w:val="en-US"/>
+      </w:rPr>
+      <w:fldChar w:fldCharType="separate"/>
+    </w:r>
+    <w:r>
+      <w:rPr>
+        <w:noProof/>
+        <w:lang w:val="en-US"/>
+      </w:rPr>
+      <w:t>1</w:t>
+    </w:r>
+    <w:r>
+      <w:rPr>
+        <w:noProof/>
+        <w:lang w:val="en-US"/>
+      </w:rPr>
+      <w:fldChar w:fldCharType="end"/>
+    </w:r>
+  </w:p>
+</w:ftr>
+</file>
+
+<file path=word/footnotes.xml><?xml version="1.0" encoding="utf-8"?>
+<w:footnotes xmlns:wpc="http://schemas.microsoft.com/office/word/2010/wordprocessingCanvas" xmlns:cx="http://schemas.microsoft.com/office/drawing/2014/chartex" xmlns:cx1="http://schemas.microsoft.com/office/drawing/2015/9/8/chartex" xmlns:cx2="http://schemas.microsoft.com/office/drawing/2015/10/21/chartex" xmlns:cx3="http://schemas.microsoft.com/office/drawing/2016/5/9/chartex" xmlns:cx4="http://schemas.microsoft.com/office/drawing/2016/5/10/chartex" xmlns:cx5="http://schemas.microsoft.com/office/drawing/2016/5/11/chartex" xmlns:cx6="http://schemas.microsoft.com/office/drawing/2016/5/12/chartex" xmlns:cx7="http://schemas.microsoft.com/office/drawing/2016/5/13/chartex" xmlns:cx8="http://schemas.microsoft.com/office/drawing/2016/5/14/chartex" xmlns:mc="http://schemas.openxmlformats.org/markup-compatibility/2006" xmlns:aink="http://schemas.microsoft.com/office/drawing/2016/ink" xmlns:am3d="http://schemas.microsoft.com/office/drawing/2017/model3d" xmlns:o="urn:schemas-microsoft-com:office:office" xmlns:r="http://schemas.openxmlformats.org/officeDocument/2006/relationships" xmlns:m="http://schemas.openxmlformats.org/officeDocument/2006/math" xmlns:v="urn:schemas-microsoft-com:vml" xmlns:wp14="http://schemas.microsoft.com/office/word/2010/wordprocessingDrawing" xmlns:wp="http://schemas.openxmlformats.org/drawingml/2006/wordprocessingDrawing" xmlns:w10="urn:schemas-microsoft-com:office:word" xmlns:w="http://schemas.openxmlformats.org/wordprocessingml/2006/main" xmlns:w14="http://schemas.microsoft.com/office/word/2010/wordml" xmlns:w15="http://schemas.microsoft.com/office/word/2012/wordml" xmlns:w16cid="http://schemas.microsoft.com/office/word/2016/wordml/cid" xmlns:w16se="http://schemas.microsoft.com/office/word/2015/wordml/symex" xmlns:wpg="http://schemas.microsoft.com/office/word/2010/wordprocessingGroup" xmlns:wpi="http://schemas.microsoft.com/office/word/2010/wordprocessingInk" xmlns:wne="http://schemas.microsoft.com/office/word/2006/wordml" xmlns:wps="http://schemas.microsoft.com/office/word/2010/wordprocessingShape" mc:Ignorable="w14 w15 w16se w16cid wp14">
+  <w:footnote w:type="separator" w:id="-1">
+    <w:p>
+      <w:pPr>
+        <w:spacing w:after="0" w:line="240" w:lineRule="auto"/>
+      </w:pPr>
+      <w:r>
+        <w:separator/>
+      </w:r>
+    </w:p>
+  </w:footnote>
+  <w:footnote w:type="continuationSeparator" w:id="0">
+    <w:p>
+      <w:pPr>
+        <w:spacing w:after="0" w:line="240" w:lineRule="auto"/>
+      </w:pPr>
+      <w:r>
+        <w:continuationSeparator/>
+      </w:r>
+    </w:p>
+  </w:footnote>
+</w:footnotes>
+</file>
+
+<file path=word/header1.xml><?xml version="1.0" encoding="utf-8"?>
+<w:hdr xmlns:wpc="http://schemas.microsoft.com/office/word/2010/wordprocessingCanvas" xmlns:cx="http://schemas.microsoft.com/office/drawing/2014/chartex" xmlns:cx1="http://schemas.microsoft.com/office/drawing/2015/9/8/chartex" xmlns:cx2="http://schemas.microsoft.com/office/drawing/2015/10/21/chartex" xmlns:cx3="http://schemas.microsoft.com/office/drawing/2016/5/9/chartex" xmlns:cx4="http://schemas.microsoft.com/office/drawing/2016/5/10/chartex" xmlns:cx5="http://schemas.microsoft.com/office/drawing/2016/5/11/chartex" xmlns:cx6="http://schemas.microsoft.com/office/drawing/2016/5/12/chartex" xmlns:cx7="http://schemas.microsoft.com/office/drawing/2016/5/13/chartex" xmlns:cx8="http://schemas.microsoft.com/office/drawing/2016/5/14/chartex" xmlns:mc="http://schemas.openxmlformats.org/markup-compatibility/2006" xmlns:aink="http://schemas.microsoft.com/office/drawing/2016/ink" xmlns:am3d="http://schemas.microsoft.com/office/drawing/2017/model3d" xmlns:o="urn:schemas-microsoft-com:office:office" xmlns:r="http://schemas.openxmlformats.org/officeDocument/2006/relationships" xmlns:m="http://schemas.openxmlformats.org/officeDocument/2006/math" xmlns:v="urn:schemas-microsoft-com:vml" xmlns:wp14="http://schemas.microsoft.com/office/word/2010/wordprocessingDrawing" xmlns:wp="http://schemas.openxmlformats.org/drawingml/2006/wordprocessingDrawing" xmlns:w10="urn:schemas-microsoft-com:office:word" xmlns:w="http://schemas.openxmlformats.org/wordprocessingml/2006/main" xmlns:w14="http://schemas.microsoft.com/office/word/2010/wordml" xmlns:w15="http://schemas.microsoft.com/office/word/2012/wordml" xmlns:w16cid="http://schemas.microsoft.com/office/word/2016/wordml/cid" xmlns:w16se="http://schemas.microsoft.com/office/word/2015/wordml/symex" xmlns:wpg="http://schemas.microsoft.com/office/word/2010/wordprocessingGroup" xmlns:wpi="http://schemas.microsoft.com/office/word/2010/wordprocessingInk" xmlns:wne="http://schemas.microsoft.com/office/word/2006/wordml" xmlns:wps="http://schemas.microsoft.com/office/word/2010/wordprocessingShape" mc:Ignorable="w14 w15 w16se w16cid wp14">
+  <w:p>
+    <w:pPr>
+      <w:pStyle w:val="Header"/>
+      <w:rPr>
+        <w:lang w:val="en-US"/>
+      </w:rPr>
+    </w:pPr>
+    <w:r>
+      <w:rPr>
+        <w:lang w:val="en-US"/>
+      </w:rPr>
+      <w:t>Alex Thomson</w:t>
+    </w:r>
+    <w:r>
+      <w:rPr>
+        <w:lang w:val="en-US"/>
+      </w:rPr>
+      <w:tab/>
+      <w:t>BCPR203</w:t>
+    </w:r>
+    <w:r>
+      <w:rPr>
+        <w:lang w:val="en-US"/>
+      </w:rPr>
+      <w:tab/>
+      <w:t>Assignment 1</w:t>
+    </w:r>
+  </w:p>
+</w:hdr>
+</file>
+
 <file path=word/numbering.xml><?xml version="1.0" encoding="utf-8"?>
 <w:numbering xmlns:wpc="http://schemas.microsoft.com/office/word/2010/wordprocessingCanvas" xmlns:cx="http://schemas.microsoft.com/office/drawing/2014/chartex" xmlns:cx1="http://schemas.microsoft.com/office/drawing/2015/9/8/chartex" xmlns:cx2="http://schemas.microsoft.com/office/drawing/2015/10/21/chartex" xmlns:cx3="http://schemas.microsoft.com/office/drawing/2016/5/9/chartex" xmlns:cx4="http://schemas.microsoft.com/office/drawing/2016/5/10/chartex" xmlns:cx5="http://schemas.microsoft.com/office/drawing/2016/5/11/chartex" xmlns:cx6="http://schemas.microsoft.com/office/drawing/2016/5/12/chartex" xmlns:cx7="http://schemas.microsoft.com/office/drawing/2016/5/13/chartex" xmlns:cx8="http://schemas.microsoft.com/office/drawing/2016/5/14/chartex" xmlns:mc="http://schemas.openxmlformats.org/markup-compatibility/2006" xmlns:aink="http://schemas.microsoft.com/office/drawing/2016/ink" xmlns:am3d="http://schemas.microsoft.com/office/drawing/2017/model3d" xmlns:o="urn:schemas-microsoft-com:office:office" xmlns:r="http://schemas.openxmlformats.org/officeDocument/2006/relationships" xmlns:m="http://schemas.openxmlformats.org/officeDocument/2006/math" xmlns:v="urn:schemas-microsoft-com:vml" xmlns:wp14="http://schemas.microsoft.com/office/word/2010/wordprocessingDrawing" xmlns:wp="http://schemas.openxmlformats.org/drawingml/2006/wordprocessingDrawing" xmlns:w10="urn:schemas-microsoft-com:office:word" xmlns:w="http://schemas.openxmlformats.org/wordprocessingml/2006/main" xmlns:w14="http://schemas.microsoft.com/office/word/2010/wordml" xmlns:w15="http://schemas.microsoft.com/office/word/2012/wordml" xmlns:w16cid="http://schemas.microsoft.com/office/word/2016/wordml/cid" xmlns:w16se="http://schemas.microsoft.com/office/word/2015/wordml/symex" xmlns:wpg="http://schemas.microsoft.com/office/word/2010/wordprocessingGroup" xmlns:wpi="http://schemas.microsoft.com/office/word/2010/wordprocessingInk" xmlns:wne="http://schemas.microsoft.com/office/word/2006/wordml" xmlns:wps="http://schemas.microsoft.com/office/word/2010/wordprocessingShape" mc:Ignorable="w14 w15 w16se w16cid wp14">
+  <w:numPicBullet w:numPicBulletId="0">
+    <w:pict>
+      <v:shapetype id="_x0000_t75" coordsize="21600,21600" o:spt="75" o:preferrelative="t" path="m@4@5l@4@11@9@11@9@5xe" filled="f" stroked="f">
+        <v:stroke joinstyle="miter"/>
+        <v:formulas>
+          <v:f eqn="if lineDrawn pixelLineWidth 0"/>
+          <v:f eqn="sum @0 1 0"/>
+          <v:f eqn="sum 0 0 @1"/>
+          <v:f eqn="prod @2 1 2"/>
+          <v:f eqn="prod @3 21600 pixelWidth"/>
+          <v:f eqn="prod @3 21600 pixelHeight"/>
+          <v:f eqn="sum @0 0 1"/>
+          <v:f eqn="prod @6 1 2"/>
+          <v:f eqn="prod @7 21600 pixelWidth"/>
+          <v:f eqn="sum @8 21600 0"/>
+          <v:f eqn="prod @7 21600 pixelHeight"/>
+          <v:f eqn="sum @10 21600 0"/>
+        </v:formulas>
+        <v:path o:extrusionok="f" gradientshapeok="t" o:connecttype="rect"/>
+        <o:lock v:ext="edit" aspectratio="t"/>
+      </v:shapetype>
+      <v:shape id="_x0000_i1102" type="#_x0000_t75" style="width:11.25pt;height:11.25pt" o:bullet="t">
+        <v:imagedata r:id="rId1" o:title="msoC346"/>
+      </v:shape>
+    </w:pict>
+  </w:numPicBullet>
   <w:abstractNum w:abstractNumId="0" w15:restartNumberingAfterBreak="0">
+    <w:nsid w:val="0E906DC8"/>
+    <w:multiLevelType w:val="hybridMultilevel"/>
+    <w:tmpl w:val="4DA8B068"/>
+    <w:lvl w:ilvl="0" w:tplc="14090007">
+      <w:start w:val="1"/>
+      <w:numFmt w:val="bullet"/>
+      <w:lvlText w:val=""/>
+      <w:lvlPicBulletId w:val="0"/>
+      <w:lvlJc w:val="left"/>
+      <w:pPr>
+        <w:ind w:left="720" w:hanging="360"/>
+      </w:pPr>
+      <w:rPr>
+        <w:rFonts w:ascii="Symbol" w:hAnsi="Symbol" w:hint="default"/>
+      </w:rPr>
+    </w:lvl>
+    <w:lvl w:ilvl="1" w:tplc="14090003">
+      <w:start w:val="1"/>
+      <w:numFmt w:val="bullet"/>
+      <w:lvlText w:val="o"/>
+      <w:lvlJc w:val="left"/>
+      <w:pPr>
+        <w:ind w:left="1440" w:hanging="360"/>
+      </w:pPr>
+      <w:rPr>
+        <w:rFonts w:ascii="Courier New" w:hAnsi="Courier New" w:cs="Courier New" w:hint="default"/>
+      </w:rPr>
+    </w:lvl>
+    <w:lvl w:ilvl="2" w:tplc="14090005" w:tentative="1">
+      <w:start w:val="1"/>
+      <w:numFmt w:val="bullet"/>
+      <w:lvlText w:val=""/>
+      <w:lvlJc w:val="left"/>
+      <w:pPr>
+        <w:ind w:left="2160" w:hanging="360"/>
+      </w:pPr>
+      <w:rPr>
+        <w:rFonts w:ascii="Wingdings" w:hAnsi="Wingdings" w:hint="default"/>
+      </w:rPr>
+    </w:lvl>
+    <w:lvl w:ilvl="3" w:tplc="14090001" w:tentative="1">
+      <w:start w:val="1"/>
+      <w:numFmt w:val="bullet"/>
+      <w:lvlText w:val=""/>
+      <w:lvlJc w:val="left"/>
+      <w:pPr>
+        <w:ind w:left="2880" w:hanging="360"/>
+      </w:pPr>
+      <w:rPr>
+        <w:rFonts w:ascii="Symbol" w:hAnsi="Symbol" w:hint="default"/>
+      </w:rPr>
+    </w:lvl>
+    <w:lvl w:ilvl="4" w:tplc="14090003" w:tentative="1">
+      <w:start w:val="1"/>
+      <w:numFmt w:val="bullet"/>
+      <w:lvlText w:val="o"/>
+      <w:lvlJc w:val="left"/>
+      <w:pPr>
+        <w:ind w:left="3600" w:hanging="360"/>
+      </w:pPr>
+      <w:rPr>
+        <w:rFonts w:ascii="Courier New" w:hAnsi="Courier New" w:cs="Courier New" w:hint="default"/>
+      </w:rPr>
+    </w:lvl>
+    <w:lvl w:ilvl="5" w:tplc="14090005" w:tentative="1">
+      <w:start w:val="1"/>
+      <w:numFmt w:val="bullet"/>
+      <w:lvlText w:val=""/>
+      <w:lvlJc w:val="left"/>
+      <w:pPr>
+        <w:ind w:left="4320" w:hanging="360"/>
+      </w:pPr>
+      <w:rPr>
+        <w:rFonts w:ascii="Wingdings" w:hAnsi="Wingdings" w:hint="default"/>
+      </w:rPr>
+    </w:lvl>
+    <w:lvl w:ilvl="6" w:tplc="14090001" w:tentative="1">
+      <w:start w:val="1"/>
+      <w:numFmt w:val="bullet"/>
+      <w:lvlText w:val=""/>
+      <w:lvlJc w:val="left"/>
+      <w:pPr>
+        <w:ind w:left="5040" w:hanging="360"/>
+      </w:pPr>
+      <w:rPr>
+        <w:rFonts w:ascii="Symbol" w:hAnsi="Symbol" w:hint="default"/>
+      </w:rPr>
+    </w:lvl>
+    <w:lvl w:ilvl="7" w:tplc="14090003" w:tentative="1">
+      <w:start w:val="1"/>
+      <w:numFmt w:val="bullet"/>
+      <w:lvlText w:val="o"/>
+      <w:lvlJc w:val="left"/>
+      <w:pPr>
+        <w:ind w:left="5760" w:hanging="360"/>
+      </w:pPr>
+      <w:rPr>
+        <w:rFonts w:ascii="Courier New" w:hAnsi="Courier New" w:cs="Courier New" w:hint="default"/>
+      </w:rPr>
+    </w:lvl>
+    <w:lvl w:ilvl="8" w:tplc="14090005" w:tentative="1">
+      <w:start w:val="1"/>
+      <w:numFmt w:val="bullet"/>
+      <w:lvlText w:val=""/>
+      <w:lvlJc w:val="left"/>
+      <w:pPr>
+        <w:ind w:left="6480" w:hanging="360"/>
+      </w:pPr>
+      <w:rPr>
+        <w:rFonts w:ascii="Wingdings" w:hAnsi="Wingdings" w:hint="default"/>
+      </w:rPr>
+    </w:lvl>
+  </w:abstractNum>
+  <w:abstractNum w:abstractNumId="1" w15:restartNumberingAfterBreak="0">
     <w:nsid w:val="1482775B"/>
     <w:multiLevelType w:val="multilevel"/>
-    <w:tmpl w:val="0E5ACE66"/>
+    <w:tmpl w:val="B0180420"/>
     <w:lvl w:ilvl="0">
       <w:start w:val="1"/>
       <w:numFmt w:val="decimal"/>
@@ -232,34 +1970,1439 @@
       </w:pPr>
     </w:lvl>
   </w:abstractNum>
+  <w:abstractNum w:abstractNumId="2" w15:restartNumberingAfterBreak="0">
+    <w:nsid w:val="177E7B05"/>
+    <w:multiLevelType w:val="hybridMultilevel"/>
+    <w:tmpl w:val="B0203F6E"/>
+    <w:lvl w:ilvl="0" w:tplc="14090007">
+      <w:start w:val="1"/>
+      <w:numFmt w:val="bullet"/>
+      <w:lvlText w:val=""/>
+      <w:lvlPicBulletId w:val="0"/>
+      <w:lvlJc w:val="left"/>
+      <w:pPr>
+        <w:ind w:left="720" w:hanging="360"/>
+      </w:pPr>
+      <w:rPr>
+        <w:rFonts w:ascii="Symbol" w:hAnsi="Symbol" w:hint="default"/>
+      </w:rPr>
+    </w:lvl>
+    <w:lvl w:ilvl="1" w:tplc="14090003">
+      <w:start w:val="1"/>
+      <w:numFmt w:val="bullet"/>
+      <w:lvlText w:val="o"/>
+      <w:lvlJc w:val="left"/>
+      <w:pPr>
+        <w:ind w:left="1440" w:hanging="360"/>
+      </w:pPr>
+      <w:rPr>
+        <w:rFonts w:ascii="Courier New" w:hAnsi="Courier New" w:cs="Courier New" w:hint="default"/>
+      </w:rPr>
+    </w:lvl>
+    <w:lvl w:ilvl="2" w:tplc="14090005" w:tentative="1">
+      <w:start w:val="1"/>
+      <w:numFmt w:val="bullet"/>
+      <w:lvlText w:val=""/>
+      <w:lvlJc w:val="left"/>
+      <w:pPr>
+        <w:ind w:left="2160" w:hanging="360"/>
+      </w:pPr>
+      <w:rPr>
+        <w:rFonts w:ascii="Wingdings" w:hAnsi="Wingdings" w:hint="default"/>
+      </w:rPr>
+    </w:lvl>
+    <w:lvl w:ilvl="3" w:tplc="14090001" w:tentative="1">
+      <w:start w:val="1"/>
+      <w:numFmt w:val="bullet"/>
+      <w:lvlText w:val=""/>
+      <w:lvlJc w:val="left"/>
+      <w:pPr>
+        <w:ind w:left="2880" w:hanging="360"/>
+      </w:pPr>
+      <w:rPr>
+        <w:rFonts w:ascii="Symbol" w:hAnsi="Symbol" w:hint="default"/>
+      </w:rPr>
+    </w:lvl>
+    <w:lvl w:ilvl="4" w:tplc="14090003" w:tentative="1">
+      <w:start w:val="1"/>
+      <w:numFmt w:val="bullet"/>
+      <w:lvlText w:val="o"/>
+      <w:lvlJc w:val="left"/>
+      <w:pPr>
+        <w:ind w:left="3600" w:hanging="360"/>
+      </w:pPr>
+      <w:rPr>
+        <w:rFonts w:ascii="Courier New" w:hAnsi="Courier New" w:cs="Courier New" w:hint="default"/>
+      </w:rPr>
+    </w:lvl>
+    <w:lvl w:ilvl="5" w:tplc="14090005" w:tentative="1">
+      <w:start w:val="1"/>
+      <w:numFmt w:val="bullet"/>
+      <w:lvlText w:val=""/>
+      <w:lvlJc w:val="left"/>
+      <w:pPr>
+        <w:ind w:left="4320" w:hanging="360"/>
+      </w:pPr>
+      <w:rPr>
+        <w:rFonts w:ascii="Wingdings" w:hAnsi="Wingdings" w:hint="default"/>
+      </w:rPr>
+    </w:lvl>
+    <w:lvl w:ilvl="6" w:tplc="14090001" w:tentative="1">
+      <w:start w:val="1"/>
+      <w:numFmt w:val="bullet"/>
+      <w:lvlText w:val=""/>
+      <w:lvlJc w:val="left"/>
+      <w:pPr>
+        <w:ind w:left="5040" w:hanging="360"/>
+      </w:pPr>
+      <w:rPr>
+        <w:rFonts w:ascii="Symbol" w:hAnsi="Symbol" w:hint="default"/>
+      </w:rPr>
+    </w:lvl>
+    <w:lvl w:ilvl="7" w:tplc="14090003" w:tentative="1">
+      <w:start w:val="1"/>
+      <w:numFmt w:val="bullet"/>
+      <w:lvlText w:val="o"/>
+      <w:lvlJc w:val="left"/>
+      <w:pPr>
+        <w:ind w:left="5760" w:hanging="360"/>
+      </w:pPr>
+      <w:rPr>
+        <w:rFonts w:ascii="Courier New" w:hAnsi="Courier New" w:cs="Courier New" w:hint="default"/>
+      </w:rPr>
+    </w:lvl>
+    <w:lvl w:ilvl="8" w:tplc="14090005" w:tentative="1">
+      <w:start w:val="1"/>
+      <w:numFmt w:val="bullet"/>
+      <w:lvlText w:val=""/>
+      <w:lvlJc w:val="left"/>
+      <w:pPr>
+        <w:ind w:left="6480" w:hanging="360"/>
+      </w:pPr>
+      <w:rPr>
+        <w:rFonts w:ascii="Wingdings" w:hAnsi="Wingdings" w:hint="default"/>
+      </w:rPr>
+    </w:lvl>
+  </w:abstractNum>
+  <w:abstractNum w:abstractNumId="3" w15:restartNumberingAfterBreak="0">
+    <w:nsid w:val="1AA02337"/>
+    <w:multiLevelType w:val="hybridMultilevel"/>
+    <w:tmpl w:val="FBEC5A9A"/>
+    <w:lvl w:ilvl="0" w:tplc="14090007">
+      <w:start w:val="1"/>
+      <w:numFmt w:val="bullet"/>
+      <w:lvlText w:val=""/>
+      <w:lvlPicBulletId w:val="0"/>
+      <w:lvlJc w:val="left"/>
+      <w:pPr>
+        <w:ind w:left="792" w:hanging="360"/>
+      </w:pPr>
+      <w:rPr>
+        <w:rFonts w:ascii="Symbol" w:hAnsi="Symbol" w:hint="default"/>
+      </w:rPr>
+    </w:lvl>
+    <w:lvl w:ilvl="1" w:tplc="14090003" w:tentative="1">
+      <w:start w:val="1"/>
+      <w:numFmt w:val="bullet"/>
+      <w:lvlText w:val="o"/>
+      <w:lvlJc w:val="left"/>
+      <w:pPr>
+        <w:ind w:left="792" w:hanging="360"/>
+      </w:pPr>
+      <w:rPr>
+        <w:rFonts w:ascii="Courier New" w:hAnsi="Courier New" w:cs="Courier New" w:hint="default"/>
+      </w:rPr>
+    </w:lvl>
+    <w:lvl w:ilvl="2" w:tplc="14090005" w:tentative="1">
+      <w:start w:val="1"/>
+      <w:numFmt w:val="bullet"/>
+      <w:lvlText w:val=""/>
+      <w:lvlJc w:val="left"/>
+      <w:pPr>
+        <w:ind w:left="1512" w:hanging="360"/>
+      </w:pPr>
+      <w:rPr>
+        <w:rFonts w:ascii="Wingdings" w:hAnsi="Wingdings" w:hint="default"/>
+      </w:rPr>
+    </w:lvl>
+    <w:lvl w:ilvl="3" w:tplc="14090001" w:tentative="1">
+      <w:start w:val="1"/>
+      <w:numFmt w:val="bullet"/>
+      <w:lvlText w:val=""/>
+      <w:lvlJc w:val="left"/>
+      <w:pPr>
+        <w:ind w:left="2232" w:hanging="360"/>
+      </w:pPr>
+      <w:rPr>
+        <w:rFonts w:ascii="Symbol" w:hAnsi="Symbol" w:hint="default"/>
+      </w:rPr>
+    </w:lvl>
+    <w:lvl w:ilvl="4" w:tplc="14090003" w:tentative="1">
+      <w:start w:val="1"/>
+      <w:numFmt w:val="bullet"/>
+      <w:lvlText w:val="o"/>
+      <w:lvlJc w:val="left"/>
+      <w:pPr>
+        <w:ind w:left="2952" w:hanging="360"/>
+      </w:pPr>
+      <w:rPr>
+        <w:rFonts w:ascii="Courier New" w:hAnsi="Courier New" w:cs="Courier New" w:hint="default"/>
+      </w:rPr>
+    </w:lvl>
+    <w:lvl w:ilvl="5" w:tplc="14090005" w:tentative="1">
+      <w:start w:val="1"/>
+      <w:numFmt w:val="bullet"/>
+      <w:lvlText w:val=""/>
+      <w:lvlJc w:val="left"/>
+      <w:pPr>
+        <w:ind w:left="3672" w:hanging="360"/>
+      </w:pPr>
+      <w:rPr>
+        <w:rFonts w:ascii="Wingdings" w:hAnsi="Wingdings" w:hint="default"/>
+      </w:rPr>
+    </w:lvl>
+    <w:lvl w:ilvl="6" w:tplc="14090001" w:tentative="1">
+      <w:start w:val="1"/>
+      <w:numFmt w:val="bullet"/>
+      <w:lvlText w:val=""/>
+      <w:lvlJc w:val="left"/>
+      <w:pPr>
+        <w:ind w:left="4392" w:hanging="360"/>
+      </w:pPr>
+      <w:rPr>
+        <w:rFonts w:ascii="Symbol" w:hAnsi="Symbol" w:hint="default"/>
+      </w:rPr>
+    </w:lvl>
+    <w:lvl w:ilvl="7" w:tplc="14090003" w:tentative="1">
+      <w:start w:val="1"/>
+      <w:numFmt w:val="bullet"/>
+      <w:lvlText w:val="o"/>
+      <w:lvlJc w:val="left"/>
+      <w:pPr>
+        <w:ind w:left="5112" w:hanging="360"/>
+      </w:pPr>
+      <w:rPr>
+        <w:rFonts w:ascii="Courier New" w:hAnsi="Courier New" w:cs="Courier New" w:hint="default"/>
+      </w:rPr>
+    </w:lvl>
+    <w:lvl w:ilvl="8" w:tplc="14090005" w:tentative="1">
+      <w:start w:val="1"/>
+      <w:numFmt w:val="bullet"/>
+      <w:lvlText w:val=""/>
+      <w:lvlJc w:val="left"/>
+      <w:pPr>
+        <w:ind w:left="5832" w:hanging="360"/>
+      </w:pPr>
+      <w:rPr>
+        <w:rFonts w:ascii="Wingdings" w:hAnsi="Wingdings" w:hint="default"/>
+      </w:rPr>
+    </w:lvl>
+  </w:abstractNum>
+  <w:abstractNum w:abstractNumId="4" w15:restartNumberingAfterBreak="0">
+    <w:nsid w:val="20701991"/>
+    <w:multiLevelType w:val="hybridMultilevel"/>
+    <w:tmpl w:val="144E4DE4"/>
+    <w:lvl w:ilvl="0" w:tplc="14090007">
+      <w:start w:val="1"/>
+      <w:numFmt w:val="bullet"/>
+      <w:lvlText w:val=""/>
+      <w:lvlPicBulletId w:val="0"/>
+      <w:lvlJc w:val="left"/>
+      <w:pPr>
+        <w:ind w:left="720" w:hanging="360"/>
+      </w:pPr>
+      <w:rPr>
+        <w:rFonts w:ascii="Symbol" w:hAnsi="Symbol" w:hint="default"/>
+      </w:rPr>
+    </w:lvl>
+    <w:lvl w:ilvl="1" w:tplc="14090003" w:tentative="1">
+      <w:start w:val="1"/>
+      <w:numFmt w:val="bullet"/>
+      <w:lvlText w:val="o"/>
+      <w:lvlJc w:val="left"/>
+      <w:pPr>
+        <w:ind w:left="1440" w:hanging="360"/>
+      </w:pPr>
+      <w:rPr>
+        <w:rFonts w:ascii="Courier New" w:hAnsi="Courier New" w:cs="Courier New" w:hint="default"/>
+      </w:rPr>
+    </w:lvl>
+    <w:lvl w:ilvl="2" w:tplc="14090005" w:tentative="1">
+      <w:start w:val="1"/>
+      <w:numFmt w:val="bullet"/>
+      <w:lvlText w:val=""/>
+      <w:lvlJc w:val="left"/>
+      <w:pPr>
+        <w:ind w:left="2160" w:hanging="360"/>
+      </w:pPr>
+      <w:rPr>
+        <w:rFonts w:ascii="Wingdings" w:hAnsi="Wingdings" w:hint="default"/>
+      </w:rPr>
+    </w:lvl>
+    <w:lvl w:ilvl="3" w:tplc="14090001" w:tentative="1">
+      <w:start w:val="1"/>
+      <w:numFmt w:val="bullet"/>
+      <w:lvlText w:val=""/>
+      <w:lvlJc w:val="left"/>
+      <w:pPr>
+        <w:ind w:left="2880" w:hanging="360"/>
+      </w:pPr>
+      <w:rPr>
+        <w:rFonts w:ascii="Symbol" w:hAnsi="Symbol" w:hint="default"/>
+      </w:rPr>
+    </w:lvl>
+    <w:lvl w:ilvl="4" w:tplc="14090003" w:tentative="1">
+      <w:start w:val="1"/>
+      <w:numFmt w:val="bullet"/>
+      <w:lvlText w:val="o"/>
+      <w:lvlJc w:val="left"/>
+      <w:pPr>
+        <w:ind w:left="3600" w:hanging="360"/>
+      </w:pPr>
+      <w:rPr>
+        <w:rFonts w:ascii="Courier New" w:hAnsi="Courier New" w:cs="Courier New" w:hint="default"/>
+      </w:rPr>
+    </w:lvl>
+    <w:lvl w:ilvl="5" w:tplc="14090005" w:tentative="1">
+      <w:start w:val="1"/>
+      <w:numFmt w:val="bullet"/>
+      <w:lvlText w:val=""/>
+      <w:lvlJc w:val="left"/>
+      <w:pPr>
+        <w:ind w:left="4320" w:hanging="360"/>
+      </w:pPr>
+      <w:rPr>
+        <w:rFonts w:ascii="Wingdings" w:hAnsi="Wingdings" w:hint="default"/>
+      </w:rPr>
+    </w:lvl>
+    <w:lvl w:ilvl="6" w:tplc="14090001" w:tentative="1">
+      <w:start w:val="1"/>
+      <w:numFmt w:val="bullet"/>
+      <w:lvlText w:val=""/>
+      <w:lvlJc w:val="left"/>
+      <w:pPr>
+        <w:ind w:left="5040" w:hanging="360"/>
+      </w:pPr>
+      <w:rPr>
+        <w:rFonts w:ascii="Symbol" w:hAnsi="Symbol" w:hint="default"/>
+      </w:rPr>
+    </w:lvl>
+    <w:lvl w:ilvl="7" w:tplc="14090003" w:tentative="1">
+      <w:start w:val="1"/>
+      <w:numFmt w:val="bullet"/>
+      <w:lvlText w:val="o"/>
+      <w:lvlJc w:val="left"/>
+      <w:pPr>
+        <w:ind w:left="5760" w:hanging="360"/>
+      </w:pPr>
+      <w:rPr>
+        <w:rFonts w:ascii="Courier New" w:hAnsi="Courier New" w:cs="Courier New" w:hint="default"/>
+      </w:rPr>
+    </w:lvl>
+    <w:lvl w:ilvl="8" w:tplc="14090005" w:tentative="1">
+      <w:start w:val="1"/>
+      <w:numFmt w:val="bullet"/>
+      <w:lvlText w:val=""/>
+      <w:lvlJc w:val="left"/>
+      <w:pPr>
+        <w:ind w:left="6480" w:hanging="360"/>
+      </w:pPr>
+      <w:rPr>
+        <w:rFonts w:ascii="Wingdings" w:hAnsi="Wingdings" w:hint="default"/>
+      </w:rPr>
+    </w:lvl>
+  </w:abstractNum>
+  <w:abstractNum w:abstractNumId="5" w15:restartNumberingAfterBreak="0">
+    <w:nsid w:val="225E36BD"/>
+    <w:multiLevelType w:val="hybridMultilevel"/>
+    <w:tmpl w:val="9DA698F6"/>
+    <w:lvl w:ilvl="0" w:tplc="14090007">
+      <w:start w:val="1"/>
+      <w:numFmt w:val="bullet"/>
+      <w:lvlText w:val=""/>
+      <w:lvlPicBulletId w:val="0"/>
+      <w:lvlJc w:val="left"/>
+      <w:pPr>
+        <w:ind w:left="720" w:hanging="360"/>
+      </w:pPr>
+      <w:rPr>
+        <w:rFonts w:ascii="Symbol" w:hAnsi="Symbol" w:hint="default"/>
+      </w:rPr>
+    </w:lvl>
+    <w:lvl w:ilvl="1" w:tplc="14090003">
+      <w:start w:val="1"/>
+      <w:numFmt w:val="bullet"/>
+      <w:lvlText w:val="o"/>
+      <w:lvlJc w:val="left"/>
+      <w:pPr>
+        <w:ind w:left="1440" w:hanging="360"/>
+      </w:pPr>
+      <w:rPr>
+        <w:rFonts w:ascii="Courier New" w:hAnsi="Courier New" w:cs="Courier New" w:hint="default"/>
+      </w:rPr>
+    </w:lvl>
+    <w:lvl w:ilvl="2" w:tplc="14090005" w:tentative="1">
+      <w:start w:val="1"/>
+      <w:numFmt w:val="bullet"/>
+      <w:lvlText w:val=""/>
+      <w:lvlJc w:val="left"/>
+      <w:pPr>
+        <w:ind w:left="2160" w:hanging="360"/>
+      </w:pPr>
+      <w:rPr>
+        <w:rFonts w:ascii="Wingdings" w:hAnsi="Wingdings" w:hint="default"/>
+      </w:rPr>
+    </w:lvl>
+    <w:lvl w:ilvl="3" w:tplc="14090001" w:tentative="1">
+      <w:start w:val="1"/>
+      <w:numFmt w:val="bullet"/>
+      <w:lvlText w:val=""/>
+      <w:lvlJc w:val="left"/>
+      <w:pPr>
+        <w:ind w:left="2880" w:hanging="360"/>
+      </w:pPr>
+      <w:rPr>
+        <w:rFonts w:ascii="Symbol" w:hAnsi="Symbol" w:hint="default"/>
+      </w:rPr>
+    </w:lvl>
+    <w:lvl w:ilvl="4" w:tplc="14090003" w:tentative="1">
+      <w:start w:val="1"/>
+      <w:numFmt w:val="bullet"/>
+      <w:lvlText w:val="o"/>
+      <w:lvlJc w:val="left"/>
+      <w:pPr>
+        <w:ind w:left="3600" w:hanging="360"/>
+      </w:pPr>
+      <w:rPr>
+        <w:rFonts w:ascii="Courier New" w:hAnsi="Courier New" w:cs="Courier New" w:hint="default"/>
+      </w:rPr>
+    </w:lvl>
+    <w:lvl w:ilvl="5" w:tplc="14090005" w:tentative="1">
+      <w:start w:val="1"/>
+      <w:numFmt w:val="bullet"/>
+      <w:lvlText w:val=""/>
+      <w:lvlJc w:val="left"/>
+      <w:pPr>
+        <w:ind w:left="4320" w:hanging="360"/>
+      </w:pPr>
+      <w:rPr>
+        <w:rFonts w:ascii="Wingdings" w:hAnsi="Wingdings" w:hint="default"/>
+      </w:rPr>
+    </w:lvl>
+    <w:lvl w:ilvl="6" w:tplc="14090001" w:tentative="1">
+      <w:start w:val="1"/>
+      <w:numFmt w:val="bullet"/>
+      <w:lvlText w:val=""/>
+      <w:lvlJc w:val="left"/>
+      <w:pPr>
+        <w:ind w:left="5040" w:hanging="360"/>
+      </w:pPr>
+      <w:rPr>
+        <w:rFonts w:ascii="Symbol" w:hAnsi="Symbol" w:hint="default"/>
+      </w:rPr>
+    </w:lvl>
+    <w:lvl w:ilvl="7" w:tplc="14090003" w:tentative="1">
+      <w:start w:val="1"/>
+      <w:numFmt w:val="bullet"/>
+      <w:lvlText w:val="o"/>
+      <w:lvlJc w:val="left"/>
+      <w:pPr>
+        <w:ind w:left="5760" w:hanging="360"/>
+      </w:pPr>
+      <w:rPr>
+        <w:rFonts w:ascii="Courier New" w:hAnsi="Courier New" w:cs="Courier New" w:hint="default"/>
+      </w:rPr>
+    </w:lvl>
+    <w:lvl w:ilvl="8" w:tplc="14090005" w:tentative="1">
+      <w:start w:val="1"/>
+      <w:numFmt w:val="bullet"/>
+      <w:lvlText w:val=""/>
+      <w:lvlJc w:val="left"/>
+      <w:pPr>
+        <w:ind w:left="6480" w:hanging="360"/>
+      </w:pPr>
+      <w:rPr>
+        <w:rFonts w:ascii="Wingdings" w:hAnsi="Wingdings" w:hint="default"/>
+      </w:rPr>
+    </w:lvl>
+  </w:abstractNum>
+  <w:abstractNum w:abstractNumId="6" w15:restartNumberingAfterBreak="0">
+    <w:nsid w:val="28090D4C"/>
+    <w:multiLevelType w:val="hybridMultilevel"/>
+    <w:tmpl w:val="B0A676FC"/>
+    <w:lvl w:ilvl="0" w:tplc="14090001">
+      <w:start w:val="1"/>
+      <w:numFmt w:val="bullet"/>
+      <w:lvlText w:val=""/>
+      <w:lvlJc w:val="left"/>
+      <w:pPr>
+        <w:ind w:left="720" w:hanging="360"/>
+      </w:pPr>
+      <w:rPr>
+        <w:rFonts w:ascii="Symbol" w:hAnsi="Symbol" w:hint="default"/>
+      </w:rPr>
+    </w:lvl>
+    <w:lvl w:ilvl="1" w:tplc="14090003" w:tentative="1">
+      <w:start w:val="1"/>
+      <w:numFmt w:val="bullet"/>
+      <w:lvlText w:val="o"/>
+      <w:lvlJc w:val="left"/>
+      <w:pPr>
+        <w:ind w:left="1440" w:hanging="360"/>
+      </w:pPr>
+      <w:rPr>
+        <w:rFonts w:ascii="Courier New" w:hAnsi="Courier New" w:cs="Courier New" w:hint="default"/>
+      </w:rPr>
+    </w:lvl>
+    <w:lvl w:ilvl="2" w:tplc="14090005" w:tentative="1">
+      <w:start w:val="1"/>
+      <w:numFmt w:val="bullet"/>
+      <w:lvlText w:val=""/>
+      <w:lvlJc w:val="left"/>
+      <w:pPr>
+        <w:ind w:left="2160" w:hanging="360"/>
+      </w:pPr>
+      <w:rPr>
+        <w:rFonts w:ascii="Wingdings" w:hAnsi="Wingdings" w:hint="default"/>
+      </w:rPr>
+    </w:lvl>
+    <w:lvl w:ilvl="3" w:tplc="14090001" w:tentative="1">
+      <w:start w:val="1"/>
+      <w:numFmt w:val="bullet"/>
+      <w:lvlText w:val=""/>
+      <w:lvlJc w:val="left"/>
+      <w:pPr>
+        <w:ind w:left="2880" w:hanging="360"/>
+      </w:pPr>
+      <w:rPr>
+        <w:rFonts w:ascii="Symbol" w:hAnsi="Symbol" w:hint="default"/>
+      </w:rPr>
+    </w:lvl>
+    <w:lvl w:ilvl="4" w:tplc="14090003" w:tentative="1">
+      <w:start w:val="1"/>
+      <w:numFmt w:val="bullet"/>
+      <w:lvlText w:val="o"/>
+      <w:lvlJc w:val="left"/>
+      <w:pPr>
+        <w:ind w:left="3600" w:hanging="360"/>
+      </w:pPr>
+      <w:rPr>
+        <w:rFonts w:ascii="Courier New" w:hAnsi="Courier New" w:cs="Courier New" w:hint="default"/>
+      </w:rPr>
+    </w:lvl>
+    <w:lvl w:ilvl="5" w:tplc="14090005" w:tentative="1">
+      <w:start w:val="1"/>
+      <w:numFmt w:val="bullet"/>
+      <w:lvlText w:val=""/>
+      <w:lvlJc w:val="left"/>
+      <w:pPr>
+        <w:ind w:left="4320" w:hanging="360"/>
+      </w:pPr>
+      <w:rPr>
+        <w:rFonts w:ascii="Wingdings" w:hAnsi="Wingdings" w:hint="default"/>
+      </w:rPr>
+    </w:lvl>
+    <w:lvl w:ilvl="6" w:tplc="14090001" w:tentative="1">
+      <w:start w:val="1"/>
+      <w:numFmt w:val="bullet"/>
+      <w:lvlText w:val=""/>
+      <w:lvlJc w:val="left"/>
+      <w:pPr>
+        <w:ind w:left="5040" w:hanging="360"/>
+      </w:pPr>
+      <w:rPr>
+        <w:rFonts w:ascii="Symbol" w:hAnsi="Symbol" w:hint="default"/>
+      </w:rPr>
+    </w:lvl>
+    <w:lvl w:ilvl="7" w:tplc="14090003" w:tentative="1">
+      <w:start w:val="1"/>
+      <w:numFmt w:val="bullet"/>
+      <w:lvlText w:val="o"/>
+      <w:lvlJc w:val="left"/>
+      <w:pPr>
+        <w:ind w:left="5760" w:hanging="360"/>
+      </w:pPr>
+      <w:rPr>
+        <w:rFonts w:ascii="Courier New" w:hAnsi="Courier New" w:cs="Courier New" w:hint="default"/>
+      </w:rPr>
+    </w:lvl>
+    <w:lvl w:ilvl="8" w:tplc="14090005" w:tentative="1">
+      <w:start w:val="1"/>
+      <w:numFmt w:val="bullet"/>
+      <w:lvlText w:val=""/>
+      <w:lvlJc w:val="left"/>
+      <w:pPr>
+        <w:ind w:left="6480" w:hanging="360"/>
+      </w:pPr>
+      <w:rPr>
+        <w:rFonts w:ascii="Wingdings" w:hAnsi="Wingdings" w:hint="default"/>
+      </w:rPr>
+    </w:lvl>
+  </w:abstractNum>
+  <w:abstractNum w:abstractNumId="7" w15:restartNumberingAfterBreak="0">
+    <w:nsid w:val="4C7B4496"/>
+    <w:multiLevelType w:val="hybridMultilevel"/>
+    <w:tmpl w:val="0BF62602"/>
+    <w:lvl w:ilvl="0" w:tplc="14090007">
+      <w:start w:val="1"/>
+      <w:numFmt w:val="bullet"/>
+      <w:lvlText w:val=""/>
+      <w:lvlPicBulletId w:val="0"/>
+      <w:lvlJc w:val="left"/>
+      <w:pPr>
+        <w:ind w:left="792" w:hanging="360"/>
+      </w:pPr>
+      <w:rPr>
+        <w:rFonts w:ascii="Symbol" w:hAnsi="Symbol" w:hint="default"/>
+      </w:rPr>
+    </w:lvl>
+    <w:lvl w:ilvl="1" w:tplc="14090003" w:tentative="1">
+      <w:start w:val="1"/>
+      <w:numFmt w:val="bullet"/>
+      <w:lvlText w:val="o"/>
+      <w:lvlJc w:val="left"/>
+      <w:pPr>
+        <w:ind w:left="1512" w:hanging="360"/>
+      </w:pPr>
+      <w:rPr>
+        <w:rFonts w:ascii="Courier New" w:hAnsi="Courier New" w:cs="Courier New" w:hint="default"/>
+      </w:rPr>
+    </w:lvl>
+    <w:lvl w:ilvl="2" w:tplc="14090005" w:tentative="1">
+      <w:start w:val="1"/>
+      <w:numFmt w:val="bullet"/>
+      <w:lvlText w:val=""/>
+      <w:lvlJc w:val="left"/>
+      <w:pPr>
+        <w:ind w:left="2232" w:hanging="360"/>
+      </w:pPr>
+      <w:rPr>
+        <w:rFonts w:ascii="Wingdings" w:hAnsi="Wingdings" w:hint="default"/>
+      </w:rPr>
+    </w:lvl>
+    <w:lvl w:ilvl="3" w:tplc="14090001" w:tentative="1">
+      <w:start w:val="1"/>
+      <w:numFmt w:val="bullet"/>
+      <w:lvlText w:val=""/>
+      <w:lvlJc w:val="left"/>
+      <w:pPr>
+        <w:ind w:left="2952" w:hanging="360"/>
+      </w:pPr>
+      <w:rPr>
+        <w:rFonts w:ascii="Symbol" w:hAnsi="Symbol" w:hint="default"/>
+      </w:rPr>
+    </w:lvl>
+    <w:lvl w:ilvl="4" w:tplc="14090003" w:tentative="1">
+      <w:start w:val="1"/>
+      <w:numFmt w:val="bullet"/>
+      <w:lvlText w:val="o"/>
+      <w:lvlJc w:val="left"/>
+      <w:pPr>
+        <w:ind w:left="3672" w:hanging="360"/>
+      </w:pPr>
+      <w:rPr>
+        <w:rFonts w:ascii="Courier New" w:hAnsi="Courier New" w:cs="Courier New" w:hint="default"/>
+      </w:rPr>
+    </w:lvl>
+    <w:lvl w:ilvl="5" w:tplc="14090005" w:tentative="1">
+      <w:start w:val="1"/>
+      <w:numFmt w:val="bullet"/>
+      <w:lvlText w:val=""/>
+      <w:lvlJc w:val="left"/>
+      <w:pPr>
+        <w:ind w:left="4392" w:hanging="360"/>
+      </w:pPr>
+      <w:rPr>
+        <w:rFonts w:ascii="Wingdings" w:hAnsi="Wingdings" w:hint="default"/>
+      </w:rPr>
+    </w:lvl>
+    <w:lvl w:ilvl="6" w:tplc="14090001" w:tentative="1">
+      <w:start w:val="1"/>
+      <w:numFmt w:val="bullet"/>
+      <w:lvlText w:val=""/>
+      <w:lvlJc w:val="left"/>
+      <w:pPr>
+        <w:ind w:left="5112" w:hanging="360"/>
+      </w:pPr>
+      <w:rPr>
+        <w:rFonts w:ascii="Symbol" w:hAnsi="Symbol" w:hint="default"/>
+      </w:rPr>
+    </w:lvl>
+    <w:lvl w:ilvl="7" w:tplc="14090003" w:tentative="1">
+      <w:start w:val="1"/>
+      <w:numFmt w:val="bullet"/>
+      <w:lvlText w:val="o"/>
+      <w:lvlJc w:val="left"/>
+      <w:pPr>
+        <w:ind w:left="5832" w:hanging="360"/>
+      </w:pPr>
+      <w:rPr>
+        <w:rFonts w:ascii="Courier New" w:hAnsi="Courier New" w:cs="Courier New" w:hint="default"/>
+      </w:rPr>
+    </w:lvl>
+    <w:lvl w:ilvl="8" w:tplc="14090005" w:tentative="1">
+      <w:start w:val="1"/>
+      <w:numFmt w:val="bullet"/>
+      <w:lvlText w:val=""/>
+      <w:lvlJc w:val="left"/>
+      <w:pPr>
+        <w:ind w:left="6552" w:hanging="360"/>
+      </w:pPr>
+      <w:rPr>
+        <w:rFonts w:ascii="Wingdings" w:hAnsi="Wingdings" w:hint="default"/>
+      </w:rPr>
+    </w:lvl>
+  </w:abstractNum>
+  <w:abstractNum w:abstractNumId="8" w15:restartNumberingAfterBreak="0">
+    <w:nsid w:val="4F720854"/>
+    <w:multiLevelType w:val="hybridMultilevel"/>
+    <w:tmpl w:val="74B4A3A8"/>
+    <w:lvl w:ilvl="0" w:tplc="14090007">
+      <w:start w:val="1"/>
+      <w:numFmt w:val="bullet"/>
+      <w:lvlText w:val=""/>
+      <w:lvlPicBulletId w:val="0"/>
+      <w:lvlJc w:val="left"/>
+      <w:pPr>
+        <w:ind w:left="720" w:hanging="360"/>
+      </w:pPr>
+      <w:rPr>
+        <w:rFonts w:ascii="Symbol" w:hAnsi="Symbol" w:hint="default"/>
+      </w:rPr>
+    </w:lvl>
+    <w:lvl w:ilvl="1" w:tplc="14090003" w:tentative="1">
+      <w:start w:val="1"/>
+      <w:numFmt w:val="bullet"/>
+      <w:lvlText w:val="o"/>
+      <w:lvlJc w:val="left"/>
+      <w:pPr>
+        <w:ind w:left="1440" w:hanging="360"/>
+      </w:pPr>
+      <w:rPr>
+        <w:rFonts w:ascii="Courier New" w:hAnsi="Courier New" w:cs="Courier New" w:hint="default"/>
+      </w:rPr>
+    </w:lvl>
+    <w:lvl w:ilvl="2" w:tplc="14090005" w:tentative="1">
+      <w:start w:val="1"/>
+      <w:numFmt w:val="bullet"/>
+      <w:lvlText w:val=""/>
+      <w:lvlJc w:val="left"/>
+      <w:pPr>
+        <w:ind w:left="2160" w:hanging="360"/>
+      </w:pPr>
+      <w:rPr>
+        <w:rFonts w:ascii="Wingdings" w:hAnsi="Wingdings" w:hint="default"/>
+      </w:rPr>
+    </w:lvl>
+    <w:lvl w:ilvl="3" w:tplc="14090001" w:tentative="1">
+      <w:start w:val="1"/>
+      <w:numFmt w:val="bullet"/>
+      <w:lvlText w:val=""/>
+      <w:lvlJc w:val="left"/>
+      <w:pPr>
+        <w:ind w:left="2880" w:hanging="360"/>
+      </w:pPr>
+      <w:rPr>
+        <w:rFonts w:ascii="Symbol" w:hAnsi="Symbol" w:hint="default"/>
+      </w:rPr>
+    </w:lvl>
+    <w:lvl w:ilvl="4" w:tplc="14090003" w:tentative="1">
+      <w:start w:val="1"/>
+      <w:numFmt w:val="bullet"/>
+      <w:lvlText w:val="o"/>
+      <w:lvlJc w:val="left"/>
+      <w:pPr>
+        <w:ind w:left="3600" w:hanging="360"/>
+      </w:pPr>
+      <w:rPr>
+        <w:rFonts w:ascii="Courier New" w:hAnsi="Courier New" w:cs="Courier New" w:hint="default"/>
+      </w:rPr>
+    </w:lvl>
+    <w:lvl w:ilvl="5" w:tplc="14090005" w:tentative="1">
+      <w:start w:val="1"/>
+      <w:numFmt w:val="bullet"/>
+      <w:lvlText w:val=""/>
+      <w:lvlJc w:val="left"/>
+      <w:pPr>
+        <w:ind w:left="4320" w:hanging="360"/>
+      </w:pPr>
+      <w:rPr>
+        <w:rFonts w:ascii="Wingdings" w:hAnsi="Wingdings" w:hint="default"/>
+      </w:rPr>
+    </w:lvl>
+    <w:lvl w:ilvl="6" w:tplc="14090001" w:tentative="1">
+      <w:start w:val="1"/>
+      <w:numFmt w:val="bullet"/>
+      <w:lvlText w:val=""/>
+      <w:lvlJc w:val="left"/>
+      <w:pPr>
+        <w:ind w:left="5040" w:hanging="360"/>
+      </w:pPr>
+      <w:rPr>
+        <w:rFonts w:ascii="Symbol" w:hAnsi="Symbol" w:hint="default"/>
+      </w:rPr>
+    </w:lvl>
+    <w:lvl w:ilvl="7" w:tplc="14090003" w:tentative="1">
+      <w:start w:val="1"/>
+      <w:numFmt w:val="bullet"/>
+      <w:lvlText w:val="o"/>
+      <w:lvlJc w:val="left"/>
+      <w:pPr>
+        <w:ind w:left="5760" w:hanging="360"/>
+      </w:pPr>
+      <w:rPr>
+        <w:rFonts w:ascii="Courier New" w:hAnsi="Courier New" w:cs="Courier New" w:hint="default"/>
+      </w:rPr>
+    </w:lvl>
+    <w:lvl w:ilvl="8" w:tplc="14090005" w:tentative="1">
+      <w:start w:val="1"/>
+      <w:numFmt w:val="bullet"/>
+      <w:lvlText w:val=""/>
+      <w:lvlJc w:val="left"/>
+      <w:pPr>
+        <w:ind w:left="6480" w:hanging="360"/>
+      </w:pPr>
+      <w:rPr>
+        <w:rFonts w:ascii="Wingdings" w:hAnsi="Wingdings" w:hint="default"/>
+      </w:rPr>
+    </w:lvl>
+  </w:abstractNum>
+  <w:abstractNum w:abstractNumId="9" w15:restartNumberingAfterBreak="0">
+    <w:nsid w:val="50187DD1"/>
+    <w:multiLevelType w:val="hybridMultilevel"/>
+    <w:tmpl w:val="F8F0B4F2"/>
+    <w:lvl w:ilvl="0" w:tplc="14090007">
+      <w:start w:val="1"/>
+      <w:numFmt w:val="bullet"/>
+      <w:lvlText w:val=""/>
+      <w:lvlPicBulletId w:val="0"/>
+      <w:lvlJc w:val="left"/>
+      <w:pPr>
+        <w:ind w:left="720" w:hanging="360"/>
+      </w:pPr>
+      <w:rPr>
+        <w:rFonts w:ascii="Symbol" w:hAnsi="Symbol" w:hint="default"/>
+      </w:rPr>
+    </w:lvl>
+    <w:lvl w:ilvl="1" w:tplc="14090003" w:tentative="1">
+      <w:start w:val="1"/>
+      <w:numFmt w:val="bullet"/>
+      <w:lvlText w:val="o"/>
+      <w:lvlJc w:val="left"/>
+      <w:pPr>
+        <w:ind w:left="1440" w:hanging="360"/>
+      </w:pPr>
+      <w:rPr>
+        <w:rFonts w:ascii="Courier New" w:hAnsi="Courier New" w:cs="Courier New" w:hint="default"/>
+      </w:rPr>
+    </w:lvl>
+    <w:lvl w:ilvl="2" w:tplc="14090005" w:tentative="1">
+      <w:start w:val="1"/>
+      <w:numFmt w:val="bullet"/>
+      <w:lvlText w:val=""/>
+      <w:lvlJc w:val="left"/>
+      <w:pPr>
+        <w:ind w:left="2160" w:hanging="360"/>
+      </w:pPr>
+      <w:rPr>
+        <w:rFonts w:ascii="Wingdings" w:hAnsi="Wingdings" w:hint="default"/>
+      </w:rPr>
+    </w:lvl>
+    <w:lvl w:ilvl="3" w:tplc="14090001" w:tentative="1">
+      <w:start w:val="1"/>
+      <w:numFmt w:val="bullet"/>
+      <w:lvlText w:val=""/>
+      <w:lvlJc w:val="left"/>
+      <w:pPr>
+        <w:ind w:left="2880" w:hanging="360"/>
+      </w:pPr>
+      <w:rPr>
+        <w:rFonts w:ascii="Symbol" w:hAnsi="Symbol" w:hint="default"/>
+      </w:rPr>
+    </w:lvl>
+    <w:lvl w:ilvl="4" w:tplc="14090003" w:tentative="1">
+      <w:start w:val="1"/>
+      <w:numFmt w:val="bullet"/>
+      <w:lvlText w:val="o"/>
+      <w:lvlJc w:val="left"/>
+      <w:pPr>
+        <w:ind w:left="3600" w:hanging="360"/>
+      </w:pPr>
+      <w:rPr>
+        <w:rFonts w:ascii="Courier New" w:hAnsi="Courier New" w:cs="Courier New" w:hint="default"/>
+      </w:rPr>
+    </w:lvl>
+    <w:lvl w:ilvl="5" w:tplc="14090005" w:tentative="1">
+      <w:start w:val="1"/>
+      <w:numFmt w:val="bullet"/>
+      <w:lvlText w:val=""/>
+      <w:lvlJc w:val="left"/>
+      <w:pPr>
+        <w:ind w:left="4320" w:hanging="360"/>
+      </w:pPr>
+      <w:rPr>
+        <w:rFonts w:ascii="Wingdings" w:hAnsi="Wingdings" w:hint="default"/>
+      </w:rPr>
+    </w:lvl>
+    <w:lvl w:ilvl="6" w:tplc="14090001" w:tentative="1">
+      <w:start w:val="1"/>
+      <w:numFmt w:val="bullet"/>
+      <w:lvlText w:val=""/>
+      <w:lvlJc w:val="left"/>
+      <w:pPr>
+        <w:ind w:left="5040" w:hanging="360"/>
+      </w:pPr>
+      <w:rPr>
+        <w:rFonts w:ascii="Symbol" w:hAnsi="Symbol" w:hint="default"/>
+      </w:rPr>
+    </w:lvl>
+    <w:lvl w:ilvl="7" w:tplc="14090003" w:tentative="1">
+      <w:start w:val="1"/>
+      <w:numFmt w:val="bullet"/>
+      <w:lvlText w:val="o"/>
+      <w:lvlJc w:val="left"/>
+      <w:pPr>
+        <w:ind w:left="5760" w:hanging="360"/>
+      </w:pPr>
+      <w:rPr>
+        <w:rFonts w:ascii="Courier New" w:hAnsi="Courier New" w:cs="Courier New" w:hint="default"/>
+      </w:rPr>
+    </w:lvl>
+    <w:lvl w:ilvl="8" w:tplc="14090005" w:tentative="1">
+      <w:start w:val="1"/>
+      <w:numFmt w:val="bullet"/>
+      <w:lvlText w:val=""/>
+      <w:lvlJc w:val="left"/>
+      <w:pPr>
+        <w:ind w:left="6480" w:hanging="360"/>
+      </w:pPr>
+      <w:rPr>
+        <w:rFonts w:ascii="Wingdings" w:hAnsi="Wingdings" w:hint="default"/>
+      </w:rPr>
+    </w:lvl>
+  </w:abstractNum>
+  <w:abstractNum w:abstractNumId="10" w15:restartNumberingAfterBreak="0">
+    <w:nsid w:val="5880700D"/>
+    <w:multiLevelType w:val="hybridMultilevel"/>
+    <w:tmpl w:val="05723C56"/>
+    <w:lvl w:ilvl="0" w:tplc="14090007">
+      <w:start w:val="1"/>
+      <w:numFmt w:val="bullet"/>
+      <w:lvlText w:val=""/>
+      <w:lvlPicBulletId w:val="0"/>
+      <w:lvlJc w:val="left"/>
+      <w:pPr>
+        <w:ind w:left="720" w:hanging="360"/>
+      </w:pPr>
+      <w:rPr>
+        <w:rFonts w:ascii="Symbol" w:hAnsi="Symbol" w:hint="default"/>
+      </w:rPr>
+    </w:lvl>
+    <w:lvl w:ilvl="1" w:tplc="14090003" w:tentative="1">
+      <w:start w:val="1"/>
+      <w:numFmt w:val="bullet"/>
+      <w:lvlText w:val="o"/>
+      <w:lvlJc w:val="left"/>
+      <w:pPr>
+        <w:ind w:left="1440" w:hanging="360"/>
+      </w:pPr>
+      <w:rPr>
+        <w:rFonts w:ascii="Courier New" w:hAnsi="Courier New" w:cs="Courier New" w:hint="default"/>
+      </w:rPr>
+    </w:lvl>
+    <w:lvl w:ilvl="2" w:tplc="14090005" w:tentative="1">
+      <w:start w:val="1"/>
+      <w:numFmt w:val="bullet"/>
+      <w:lvlText w:val=""/>
+      <w:lvlJc w:val="left"/>
+      <w:pPr>
+        <w:ind w:left="2160" w:hanging="360"/>
+      </w:pPr>
+      <w:rPr>
+        <w:rFonts w:ascii="Wingdings" w:hAnsi="Wingdings" w:hint="default"/>
+      </w:rPr>
+    </w:lvl>
+    <w:lvl w:ilvl="3" w:tplc="14090001" w:tentative="1">
+      <w:start w:val="1"/>
+      <w:numFmt w:val="bullet"/>
+      <w:lvlText w:val=""/>
+      <w:lvlJc w:val="left"/>
+      <w:pPr>
+        <w:ind w:left="2880" w:hanging="360"/>
+      </w:pPr>
+      <w:rPr>
+        <w:rFonts w:ascii="Symbol" w:hAnsi="Symbol" w:hint="default"/>
+      </w:rPr>
+    </w:lvl>
+    <w:lvl w:ilvl="4" w:tplc="14090003" w:tentative="1">
+      <w:start w:val="1"/>
+      <w:numFmt w:val="bullet"/>
+      <w:lvlText w:val="o"/>
+      <w:lvlJc w:val="left"/>
+      <w:pPr>
+        <w:ind w:left="3600" w:hanging="360"/>
+      </w:pPr>
+      <w:rPr>
+        <w:rFonts w:ascii="Courier New" w:hAnsi="Courier New" w:cs="Courier New" w:hint="default"/>
+      </w:rPr>
+    </w:lvl>
+    <w:lvl w:ilvl="5" w:tplc="14090005" w:tentative="1">
+      <w:start w:val="1"/>
+      <w:numFmt w:val="bullet"/>
+      <w:lvlText w:val=""/>
+      <w:lvlJc w:val="left"/>
+      <w:pPr>
+        <w:ind w:left="4320" w:hanging="360"/>
+      </w:pPr>
+      <w:rPr>
+        <w:rFonts w:ascii="Wingdings" w:hAnsi="Wingdings" w:hint="default"/>
+      </w:rPr>
+    </w:lvl>
+    <w:lvl w:ilvl="6" w:tplc="14090001" w:tentative="1">
+      <w:start w:val="1"/>
+      <w:numFmt w:val="bullet"/>
+      <w:lvlText w:val=""/>
+      <w:lvlJc w:val="left"/>
+      <w:pPr>
+        <w:ind w:left="5040" w:hanging="360"/>
+      </w:pPr>
+      <w:rPr>
+        <w:rFonts w:ascii="Symbol" w:hAnsi="Symbol" w:hint="default"/>
+      </w:rPr>
+    </w:lvl>
+    <w:lvl w:ilvl="7" w:tplc="14090003" w:tentative="1">
+      <w:start w:val="1"/>
+      <w:numFmt w:val="bullet"/>
+      <w:lvlText w:val="o"/>
+      <w:lvlJc w:val="left"/>
+      <w:pPr>
+        <w:ind w:left="5760" w:hanging="360"/>
+      </w:pPr>
+      <w:rPr>
+        <w:rFonts w:ascii="Courier New" w:hAnsi="Courier New" w:cs="Courier New" w:hint="default"/>
+      </w:rPr>
+    </w:lvl>
+    <w:lvl w:ilvl="8" w:tplc="14090005" w:tentative="1">
+      <w:start w:val="1"/>
+      <w:numFmt w:val="bullet"/>
+      <w:lvlText w:val=""/>
+      <w:lvlJc w:val="left"/>
+      <w:pPr>
+        <w:ind w:left="6480" w:hanging="360"/>
+      </w:pPr>
+      <w:rPr>
+        <w:rFonts w:ascii="Wingdings" w:hAnsi="Wingdings" w:hint="default"/>
+      </w:rPr>
+    </w:lvl>
+  </w:abstractNum>
+  <w:abstractNum w:abstractNumId="11" w15:restartNumberingAfterBreak="0">
+    <w:nsid w:val="6ADB1A81"/>
+    <w:multiLevelType w:val="hybridMultilevel"/>
+    <w:tmpl w:val="E3967EFE"/>
+    <w:lvl w:ilvl="0" w:tplc="14090007">
+      <w:start w:val="1"/>
+      <w:numFmt w:val="bullet"/>
+      <w:lvlText w:val=""/>
+      <w:lvlPicBulletId w:val="0"/>
+      <w:lvlJc w:val="left"/>
+      <w:pPr>
+        <w:ind w:left="720" w:hanging="360"/>
+      </w:pPr>
+      <w:rPr>
+        <w:rFonts w:ascii="Symbol" w:hAnsi="Symbol" w:hint="default"/>
+      </w:rPr>
+    </w:lvl>
+    <w:lvl w:ilvl="1" w:tplc="14090003" w:tentative="1">
+      <w:start w:val="1"/>
+      <w:numFmt w:val="bullet"/>
+      <w:lvlText w:val="o"/>
+      <w:lvlJc w:val="left"/>
+      <w:pPr>
+        <w:ind w:left="1440" w:hanging="360"/>
+      </w:pPr>
+      <w:rPr>
+        <w:rFonts w:ascii="Courier New" w:hAnsi="Courier New" w:cs="Courier New" w:hint="default"/>
+      </w:rPr>
+    </w:lvl>
+    <w:lvl w:ilvl="2" w:tplc="14090005" w:tentative="1">
+      <w:start w:val="1"/>
+      <w:numFmt w:val="bullet"/>
+      <w:lvlText w:val=""/>
+      <w:lvlJc w:val="left"/>
+      <w:pPr>
+        <w:ind w:left="2160" w:hanging="360"/>
+      </w:pPr>
+      <w:rPr>
+        <w:rFonts w:ascii="Wingdings" w:hAnsi="Wingdings" w:hint="default"/>
+      </w:rPr>
+    </w:lvl>
+    <w:lvl w:ilvl="3" w:tplc="14090001" w:tentative="1">
+      <w:start w:val="1"/>
+      <w:numFmt w:val="bullet"/>
+      <w:lvlText w:val=""/>
+      <w:lvlJc w:val="left"/>
+      <w:pPr>
+        <w:ind w:left="2880" w:hanging="360"/>
+      </w:pPr>
+      <w:rPr>
+        <w:rFonts w:ascii="Symbol" w:hAnsi="Symbol" w:hint="default"/>
+      </w:rPr>
+    </w:lvl>
+    <w:lvl w:ilvl="4" w:tplc="14090003" w:tentative="1">
+      <w:start w:val="1"/>
+      <w:numFmt w:val="bullet"/>
+      <w:lvlText w:val="o"/>
+      <w:lvlJc w:val="left"/>
+      <w:pPr>
+        <w:ind w:left="3600" w:hanging="360"/>
+      </w:pPr>
+      <w:rPr>
+        <w:rFonts w:ascii="Courier New" w:hAnsi="Courier New" w:cs="Courier New" w:hint="default"/>
+      </w:rPr>
+    </w:lvl>
+    <w:lvl w:ilvl="5" w:tplc="14090005" w:tentative="1">
+      <w:start w:val="1"/>
+      <w:numFmt w:val="bullet"/>
+      <w:lvlText w:val=""/>
+      <w:lvlJc w:val="left"/>
+      <w:pPr>
+        <w:ind w:left="4320" w:hanging="360"/>
+      </w:pPr>
+      <w:rPr>
+        <w:rFonts w:ascii="Wingdings" w:hAnsi="Wingdings" w:hint="default"/>
+      </w:rPr>
+    </w:lvl>
+    <w:lvl w:ilvl="6" w:tplc="14090001" w:tentative="1">
+      <w:start w:val="1"/>
+      <w:numFmt w:val="bullet"/>
+      <w:lvlText w:val=""/>
+      <w:lvlJc w:val="left"/>
+      <w:pPr>
+        <w:ind w:left="5040" w:hanging="360"/>
+      </w:pPr>
+      <w:rPr>
+        <w:rFonts w:ascii="Symbol" w:hAnsi="Symbol" w:hint="default"/>
+      </w:rPr>
+    </w:lvl>
+    <w:lvl w:ilvl="7" w:tplc="14090003" w:tentative="1">
+      <w:start w:val="1"/>
+      <w:numFmt w:val="bullet"/>
+      <w:lvlText w:val="o"/>
+      <w:lvlJc w:val="left"/>
+      <w:pPr>
+        <w:ind w:left="5760" w:hanging="360"/>
+      </w:pPr>
+      <w:rPr>
+        <w:rFonts w:ascii="Courier New" w:hAnsi="Courier New" w:cs="Courier New" w:hint="default"/>
+      </w:rPr>
+    </w:lvl>
+    <w:lvl w:ilvl="8" w:tplc="14090005" w:tentative="1">
+      <w:start w:val="1"/>
+      <w:numFmt w:val="bullet"/>
+      <w:lvlText w:val=""/>
+      <w:lvlJc w:val="left"/>
+      <w:pPr>
+        <w:ind w:left="6480" w:hanging="360"/>
+      </w:pPr>
+      <w:rPr>
+        <w:rFonts w:ascii="Wingdings" w:hAnsi="Wingdings" w:hint="default"/>
+      </w:rPr>
+    </w:lvl>
+  </w:abstractNum>
+  <w:abstractNum w:abstractNumId="12" w15:restartNumberingAfterBreak="0">
+    <w:nsid w:val="7C092D47"/>
+    <w:multiLevelType w:val="hybridMultilevel"/>
+    <w:tmpl w:val="229C415C"/>
+    <w:lvl w:ilvl="0" w:tplc="14090007">
+      <w:start w:val="1"/>
+      <w:numFmt w:val="bullet"/>
+      <w:lvlText w:val=""/>
+      <w:lvlPicBulletId w:val="0"/>
+      <w:lvlJc w:val="left"/>
+      <w:pPr>
+        <w:ind w:left="792" w:hanging="360"/>
+      </w:pPr>
+      <w:rPr>
+        <w:rFonts w:ascii="Symbol" w:hAnsi="Symbol" w:hint="default"/>
+      </w:rPr>
+    </w:lvl>
+    <w:lvl w:ilvl="1" w:tplc="14090003" w:tentative="1">
+      <w:start w:val="1"/>
+      <w:numFmt w:val="bullet"/>
+      <w:lvlText w:val="o"/>
+      <w:lvlJc w:val="left"/>
+      <w:pPr>
+        <w:ind w:left="792" w:hanging="360"/>
+      </w:pPr>
+      <w:rPr>
+        <w:rFonts w:ascii="Courier New" w:hAnsi="Courier New" w:cs="Courier New" w:hint="default"/>
+      </w:rPr>
+    </w:lvl>
+    <w:lvl w:ilvl="2" w:tplc="14090005" w:tentative="1">
+      <w:start w:val="1"/>
+      <w:numFmt w:val="bullet"/>
+      <w:lvlText w:val=""/>
+      <w:lvlJc w:val="left"/>
+      <w:pPr>
+        <w:ind w:left="1512" w:hanging="360"/>
+      </w:pPr>
+      <w:rPr>
+        <w:rFonts w:ascii="Wingdings" w:hAnsi="Wingdings" w:hint="default"/>
+      </w:rPr>
+    </w:lvl>
+    <w:lvl w:ilvl="3" w:tplc="14090001" w:tentative="1">
+      <w:start w:val="1"/>
+      <w:numFmt w:val="bullet"/>
+      <w:lvlText w:val=""/>
+      <w:lvlJc w:val="left"/>
+      <w:pPr>
+        <w:ind w:left="2232" w:hanging="360"/>
+      </w:pPr>
+      <w:rPr>
+        <w:rFonts w:ascii="Symbol" w:hAnsi="Symbol" w:hint="default"/>
+      </w:rPr>
+    </w:lvl>
+    <w:lvl w:ilvl="4" w:tplc="14090003" w:tentative="1">
+      <w:start w:val="1"/>
+      <w:numFmt w:val="bullet"/>
+      <w:lvlText w:val="o"/>
+      <w:lvlJc w:val="left"/>
+      <w:pPr>
+        <w:ind w:left="2952" w:hanging="360"/>
+      </w:pPr>
+      <w:rPr>
+        <w:rFonts w:ascii="Courier New" w:hAnsi="Courier New" w:cs="Courier New" w:hint="default"/>
+      </w:rPr>
+    </w:lvl>
+    <w:lvl w:ilvl="5" w:tplc="14090005" w:tentative="1">
+      <w:start w:val="1"/>
+      <w:numFmt w:val="bullet"/>
+      <w:lvlText w:val=""/>
+      <w:lvlJc w:val="left"/>
+      <w:pPr>
+        <w:ind w:left="3672" w:hanging="360"/>
+      </w:pPr>
+      <w:rPr>
+        <w:rFonts w:ascii="Wingdings" w:hAnsi="Wingdings" w:hint="default"/>
+      </w:rPr>
+    </w:lvl>
+    <w:lvl w:ilvl="6" w:tplc="14090001" w:tentative="1">
+      <w:start w:val="1"/>
+      <w:numFmt w:val="bullet"/>
+      <w:lvlText w:val=""/>
+      <w:lvlJc w:val="left"/>
+      <w:pPr>
+        <w:ind w:left="4392" w:hanging="360"/>
+      </w:pPr>
+      <w:rPr>
+        <w:rFonts w:ascii="Symbol" w:hAnsi="Symbol" w:hint="default"/>
+      </w:rPr>
+    </w:lvl>
+    <w:lvl w:ilvl="7" w:tplc="14090003" w:tentative="1">
+      <w:start w:val="1"/>
+      <w:numFmt w:val="bullet"/>
+      <w:lvlText w:val="o"/>
+      <w:lvlJc w:val="left"/>
+      <w:pPr>
+        <w:ind w:left="5112" w:hanging="360"/>
+      </w:pPr>
+      <w:rPr>
+        <w:rFonts w:ascii="Courier New" w:hAnsi="Courier New" w:cs="Courier New" w:hint="default"/>
+      </w:rPr>
+    </w:lvl>
+    <w:lvl w:ilvl="8" w:tplc="14090005" w:tentative="1">
+      <w:start w:val="1"/>
+      <w:numFmt w:val="bullet"/>
+      <w:lvlText w:val=""/>
+      <w:lvlJc w:val="left"/>
+      <w:pPr>
+        <w:ind w:left="5832" w:hanging="360"/>
+      </w:pPr>
+      <w:rPr>
+        <w:rFonts w:ascii="Wingdings" w:hAnsi="Wingdings" w:hint="default"/>
+      </w:rPr>
+    </w:lvl>
+  </w:abstractNum>
+  <w:abstractNum w:abstractNumId="13" w15:restartNumberingAfterBreak="0">
+    <w:nsid w:val="7C6E5063"/>
+    <w:multiLevelType w:val="hybridMultilevel"/>
+    <w:tmpl w:val="6458E938"/>
+    <w:lvl w:ilvl="0" w:tplc="14090001">
+      <w:start w:val="1"/>
+      <w:numFmt w:val="bullet"/>
+      <w:lvlText w:val=""/>
+      <w:lvlJc w:val="left"/>
+      <w:pPr>
+        <w:ind w:left="720" w:hanging="360"/>
+      </w:pPr>
+      <w:rPr>
+        <w:rFonts w:ascii="Symbol" w:hAnsi="Symbol" w:hint="default"/>
+      </w:rPr>
+    </w:lvl>
+    <w:lvl w:ilvl="1" w:tplc="14090003" w:tentative="1">
+      <w:start w:val="1"/>
+      <w:numFmt w:val="bullet"/>
+      <w:lvlText w:val="o"/>
+      <w:lvlJc w:val="left"/>
+      <w:pPr>
+        <w:ind w:left="1440" w:hanging="360"/>
+      </w:pPr>
+      <w:rPr>
+        <w:rFonts w:ascii="Courier New" w:hAnsi="Courier New" w:cs="Courier New" w:hint="default"/>
+      </w:rPr>
+    </w:lvl>
+    <w:lvl w:ilvl="2" w:tplc="14090005" w:tentative="1">
+      <w:start w:val="1"/>
+      <w:numFmt w:val="bullet"/>
+      <w:lvlText w:val=""/>
+      <w:lvlJc w:val="left"/>
+      <w:pPr>
+        <w:ind w:left="2160" w:hanging="360"/>
+      </w:pPr>
+      <w:rPr>
+        <w:rFonts w:ascii="Wingdings" w:hAnsi="Wingdings" w:hint="default"/>
+      </w:rPr>
+    </w:lvl>
+    <w:lvl w:ilvl="3" w:tplc="14090001" w:tentative="1">
+      <w:start w:val="1"/>
+      <w:numFmt w:val="bullet"/>
+      <w:lvlText w:val=""/>
+      <w:lvlJc w:val="left"/>
+      <w:pPr>
+        <w:ind w:left="2880" w:hanging="360"/>
+      </w:pPr>
+      <w:rPr>
+        <w:rFonts w:ascii="Symbol" w:hAnsi="Symbol" w:hint="default"/>
+      </w:rPr>
+    </w:lvl>
+    <w:lvl w:ilvl="4" w:tplc="14090003" w:tentative="1">
+      <w:start w:val="1"/>
+      <w:numFmt w:val="bullet"/>
+      <w:lvlText w:val="o"/>
+      <w:lvlJc w:val="left"/>
+      <w:pPr>
+        <w:ind w:left="3600" w:hanging="360"/>
+      </w:pPr>
+      <w:rPr>
+        <w:rFonts w:ascii="Courier New" w:hAnsi="Courier New" w:cs="Courier New" w:hint="default"/>
+      </w:rPr>
+    </w:lvl>
+    <w:lvl w:ilvl="5" w:tplc="14090005" w:tentative="1">
+      <w:start w:val="1"/>
+      <w:numFmt w:val="bullet"/>
+      <w:lvlText w:val=""/>
+      <w:lvlJc w:val="left"/>
+      <w:pPr>
+        <w:ind w:left="4320" w:hanging="360"/>
+      </w:pPr>
+      <w:rPr>
+        <w:rFonts w:ascii="Wingdings" w:hAnsi="Wingdings" w:hint="default"/>
+      </w:rPr>
+    </w:lvl>
+    <w:lvl w:ilvl="6" w:tplc="14090001" w:tentative="1">
+      <w:start w:val="1"/>
+      <w:numFmt w:val="bullet"/>
+      <w:lvlText w:val=""/>
+      <w:lvlJc w:val="left"/>
+      <w:pPr>
+        <w:ind w:left="5040" w:hanging="360"/>
+      </w:pPr>
+      <w:rPr>
+        <w:rFonts w:ascii="Symbol" w:hAnsi="Symbol" w:hint="default"/>
+      </w:rPr>
+    </w:lvl>
+    <w:lvl w:ilvl="7" w:tplc="14090003" w:tentative="1">
+      <w:start w:val="1"/>
+      <w:numFmt w:val="bullet"/>
+      <w:lvlText w:val="o"/>
+      <w:lvlJc w:val="left"/>
+      <w:pPr>
+        <w:ind w:left="5760" w:hanging="360"/>
+      </w:pPr>
+      <w:rPr>
+        <w:rFonts w:ascii="Courier New" w:hAnsi="Courier New" w:cs="Courier New" w:hint="default"/>
+      </w:rPr>
+    </w:lvl>
+    <w:lvl w:ilvl="8" w:tplc="14090005" w:tentative="1">
+      <w:start w:val="1"/>
+      <w:numFmt w:val="bullet"/>
+      <w:lvlText w:val=""/>
+      <w:lvlJc w:val="left"/>
+      <w:pPr>
+        <w:ind w:left="6480" w:hanging="360"/>
+      </w:pPr>
+      <w:rPr>
+        <w:rFonts w:ascii="Wingdings" w:hAnsi="Wingdings" w:hint="default"/>
+      </w:rPr>
+    </w:lvl>
+  </w:abstractNum>
   <w:num w:numId="1">
-    <w:abstractNumId w:val="0"/>
+    <w:abstractNumId w:val="1"/>
   </w:num>
   <w:num w:numId="2">
-    <w:abstractNumId w:val="0"/>
+    <w:abstractNumId w:val="1"/>
   </w:num>
   <w:num w:numId="3">
-    <w:abstractNumId w:val="0"/>
+    <w:abstractNumId w:val="1"/>
   </w:num>
   <w:num w:numId="4">
-    <w:abstractNumId w:val="0"/>
+    <w:abstractNumId w:val="1"/>
   </w:num>
   <w:num w:numId="5">
-    <w:abstractNumId w:val="0"/>
+    <w:abstractNumId w:val="1"/>
   </w:num>
   <w:num w:numId="6">
-    <w:abstractNumId w:val="0"/>
+    <w:abstractNumId w:val="1"/>
   </w:num>
   <w:num w:numId="7">
-    <w:abstractNumId w:val="0"/>
+    <w:abstractNumId w:val="1"/>
   </w:num>
   <w:num w:numId="8">
-    <w:abstractNumId w:val="0"/>
+    <w:abstractNumId w:val="1"/>
   </w:num>
   <w:num w:numId="9">
-    <w:abstractNumId w:val="0"/>
+    <w:abstractNumId w:val="1"/>
   </w:num>
   <w:num w:numId="10">
+    <w:abstractNumId w:val="1"/>
+  </w:num>
+  <w:num w:numId="11">
+    <w:abstractNumId w:val="6"/>
+  </w:num>
+  <w:num w:numId="12">
+    <w:abstractNumId w:val="9"/>
+  </w:num>
+  <w:num w:numId="13">
+    <w:abstractNumId w:val="10"/>
+  </w:num>
+  <w:num w:numId="14">
+    <w:abstractNumId w:val="2"/>
+  </w:num>
+  <w:num w:numId="15">
+    <w:abstractNumId w:val="3"/>
+  </w:num>
+  <w:num w:numId="16">
+    <w:abstractNumId w:val="4"/>
+  </w:num>
+  <w:num w:numId="17">
+    <w:abstractNumId w:val="11"/>
+  </w:num>
+  <w:num w:numId="18">
+    <w:abstractNumId w:val="13"/>
+  </w:num>
+  <w:num w:numId="19">
+    <w:abstractNumId w:val="7"/>
+  </w:num>
+  <w:num w:numId="20">
+    <w:abstractNumId w:val="5"/>
+  </w:num>
+  <w:num w:numId="21">
+    <w:abstractNumId w:val="12"/>
+  </w:num>
+  <w:num w:numId="22">
+    <w:abstractNumId w:val="8"/>
+  </w:num>
+  <w:num w:numId="23">
     <w:abstractNumId w:val="0"/>
   </w:num>
 </w:numbering>
@@ -729,7 +3872,6 @@
     <w:next w:val="Normal"/>
     <w:link w:val="Heading3Char"/>
     <w:uiPriority w:val="9"/>
-    <w:semiHidden/>
     <w:unhideWhenUsed/>
     <w:qFormat/>
     <w:rsid w:val="009930CC"/>
@@ -948,16 +4090,19 @@
     <w:link w:val="TitleChar"/>
     <w:uiPriority w:val="10"/>
     <w:qFormat/>
-    <w:rsid w:val="009930CC"/>
+    <w:rsid w:val="00B462CE"/>
     <w:pPr>
       <w:spacing w:after="0" w:line="240" w:lineRule="auto"/>
       <w:contextualSpacing/>
+      <w:jc w:val="center"/>
     </w:pPr>
     <w:rPr>
-      <w:rFonts w:asciiTheme="majorHAnsi" w:eastAsiaTheme="majorEastAsia" w:hAnsiTheme="majorHAnsi" w:cstheme="majorBidi"/>
-      <w:color w:val="000000" w:themeColor="text1"/>
+      <w:rFonts w:ascii="Source Sans Pro Light" w:eastAsiaTheme="majorEastAsia" w:hAnsi="Source Sans Pro Light" w:cstheme="majorBidi"/>
+      <w:b/>
+      <w:color w:val="1F3864" w:themeColor="accent1" w:themeShade="80"/>
       <w:sz w:val="56"/>
       <w:szCs w:val="56"/>
+      <w:lang w:val="en-US"/>
     </w:rPr>
   </w:style>
   <w:style w:type="character" w:customStyle="1" w:styleId="TitleChar">
@@ -965,12 +4110,14 @@
     <w:basedOn w:val="DefaultParagraphFont"/>
     <w:link w:val="Title"/>
     <w:uiPriority w:val="10"/>
-    <w:rsid w:val="009930CC"/>
+    <w:rsid w:val="00B462CE"/>
     <w:rPr>
-      <w:rFonts w:asciiTheme="majorHAnsi" w:eastAsiaTheme="majorEastAsia" w:hAnsiTheme="majorHAnsi" w:cstheme="majorBidi"/>
-      <w:color w:val="000000" w:themeColor="text1"/>
+      <w:rFonts w:ascii="Source Sans Pro Light" w:eastAsiaTheme="majorEastAsia" w:hAnsi="Source Sans Pro Light" w:cstheme="majorBidi"/>
+      <w:b/>
+      <w:color w:val="1F3864" w:themeColor="accent1" w:themeShade="80"/>
       <w:sz w:val="56"/>
       <w:szCs w:val="56"/>
+      <w:lang w:val="en-US"/>
     </w:rPr>
   </w:style>
   <w:style w:type="character" w:customStyle="1" w:styleId="Heading2Char">
@@ -1010,7 +4157,6 @@
     <w:basedOn w:val="DefaultParagraphFont"/>
     <w:link w:val="Heading3"/>
     <w:uiPriority w:val="9"/>
-    <w:semiHidden/>
     <w:rsid w:val="009930CC"/>
     <w:rPr>
       <w:rFonts w:asciiTheme="majorHAnsi" w:eastAsiaTheme="majorEastAsia" w:hAnsiTheme="majorHAnsi" w:cstheme="majorBidi"/>
@@ -1110,7 +4256,6 @@
     <w:basedOn w:val="Normal"/>
     <w:next w:val="Normal"/>
     <w:uiPriority w:val="35"/>
-    <w:semiHidden/>
     <w:unhideWhenUsed/>
     <w:qFormat/>
     <w:rsid w:val="009930CC"/>
@@ -1326,6 +4471,91 @@
     <w:pPr>
       <w:outlineLvl w:val="9"/>
     </w:pPr>
+  </w:style>
+  <w:style w:type="paragraph" w:styleId="ListParagraph">
+    <w:name w:val="List Paragraph"/>
+    <w:basedOn w:val="Normal"/>
+    <w:uiPriority w:val="34"/>
+    <w:qFormat/>
+    <w:rsid w:val="00414975"/>
+    <w:pPr>
+      <w:ind w:left="720"/>
+      <w:contextualSpacing/>
+    </w:pPr>
+  </w:style>
+  <w:style w:type="paragraph" w:styleId="Header">
+    <w:name w:val="header"/>
+    <w:basedOn w:val="Normal"/>
+    <w:link w:val="HeaderChar"/>
+    <w:uiPriority w:val="99"/>
+    <w:unhideWhenUsed/>
+    <w:rsid w:val="00FA5259"/>
+    <w:pPr>
+      <w:tabs>
+        <w:tab w:val="center" w:pos="4513"/>
+        <w:tab w:val="right" w:pos="9026"/>
+      </w:tabs>
+      <w:spacing w:after="0" w:line="240" w:lineRule="auto"/>
+    </w:pPr>
+  </w:style>
+  <w:style w:type="character" w:customStyle="1" w:styleId="HeaderChar">
+    <w:name w:val="Header Char"/>
+    <w:basedOn w:val="DefaultParagraphFont"/>
+    <w:link w:val="Header"/>
+    <w:uiPriority w:val="99"/>
+    <w:rsid w:val="00FA5259"/>
+  </w:style>
+  <w:style w:type="paragraph" w:styleId="Footer">
+    <w:name w:val="footer"/>
+    <w:basedOn w:val="Normal"/>
+    <w:link w:val="FooterChar"/>
+    <w:uiPriority w:val="99"/>
+    <w:unhideWhenUsed/>
+    <w:rsid w:val="00FA5259"/>
+    <w:pPr>
+      <w:tabs>
+        <w:tab w:val="center" w:pos="4513"/>
+        <w:tab w:val="right" w:pos="9026"/>
+      </w:tabs>
+      <w:spacing w:after="0" w:line="240" w:lineRule="auto"/>
+    </w:pPr>
+  </w:style>
+  <w:style w:type="character" w:customStyle="1" w:styleId="FooterChar">
+    <w:name w:val="Footer Char"/>
+    <w:basedOn w:val="DefaultParagraphFont"/>
+    <w:link w:val="Footer"/>
+    <w:uiPriority w:val="99"/>
+    <w:rsid w:val="00FA5259"/>
+  </w:style>
+  <w:style w:type="paragraph" w:styleId="BalloonText">
+    <w:name w:val="Balloon Text"/>
+    <w:basedOn w:val="Normal"/>
+    <w:link w:val="BalloonTextChar"/>
+    <w:uiPriority w:val="99"/>
+    <w:semiHidden/>
+    <w:unhideWhenUsed/>
+    <w:rsid w:val="000F360B"/>
+    <w:pPr>
+      <w:spacing w:after="0" w:line="240" w:lineRule="auto"/>
+    </w:pPr>
+    <w:rPr>
+      <w:rFonts w:ascii="Segoe UI" w:hAnsi="Segoe UI" w:cs="Segoe UI"/>
+      <w:sz w:val="18"/>
+      <w:szCs w:val="18"/>
+    </w:rPr>
+  </w:style>
+  <w:style w:type="character" w:customStyle="1" w:styleId="BalloonTextChar">
+    <w:name w:val="Balloon Text Char"/>
+    <w:basedOn w:val="DefaultParagraphFont"/>
+    <w:link w:val="BalloonText"/>
+    <w:uiPriority w:val="99"/>
+    <w:semiHidden/>
+    <w:rsid w:val="000F360B"/>
+    <w:rPr>
+      <w:rFonts w:ascii="Segoe UI" w:hAnsi="Segoe UI" w:cs="Segoe UI"/>
+      <w:sz w:val="18"/>
+      <w:szCs w:val="18"/>
+    </w:rPr>
   </w:style>
 </w:styles>
 </file>
@@ -1630,7 +4860,7 @@
 </file>
 
 <file path=customXml/itemProps1.xml><?xml version="1.0" encoding="utf-8"?>
-<ds:datastoreItem xmlns:ds="http://schemas.openxmlformats.org/officeDocument/2006/customXml" ds:itemID="{770A00DB-E050-4A13-B6BC-8C1E5112ED02}">
+<ds:datastoreItem xmlns:ds="http://schemas.openxmlformats.org/officeDocument/2006/customXml" ds:itemID="{5624C574-9B80-4719-A357-BA1EA9015E46}">
   <ds:schemaRefs>
     <ds:schemaRef ds:uri="http://schemas.openxmlformats.org/officeDocument/2006/bibliography"/>
   </ds:schemaRefs>

</xml_diff>